<commit_message>
CV + Latex revisi
</commit_message>
<xml_diff>
--- a/CV/CV-Edric Laksa Putra.docx
+++ b/CV/CV-Edric Laksa Putra.docx
@@ -1,6 +1,6 @@
 
 <file path=word/document.xml><?xml version="1.0" encoding="utf-8"?>
-<w:document xmlns:wpc="http://schemas.microsoft.com/office/word/2010/wordprocessingCanvas" xmlns:cx="http://schemas.microsoft.com/office/drawing/2014/chartex" xmlns:mc="http://schemas.openxmlformats.org/markup-compatibility/2006" xmlns:o="urn:schemas-microsoft-com:office:office" xmlns:r="http://schemas.openxmlformats.org/officeDocument/2006/relationships" xmlns:m="http://schemas.openxmlformats.org/officeDocument/2006/math" xmlns:v="urn:schemas-microsoft-com:vml" xmlns:wp14="http://schemas.microsoft.com/office/word/2010/wordprocessingDrawing" xmlns:wp="http://schemas.openxmlformats.org/drawingml/2006/wordprocessingDrawing" xmlns:w10="urn:schemas-microsoft-com:office:word" xmlns:w="http://schemas.openxmlformats.org/wordprocessingml/2006/main" xmlns:w14="http://schemas.microsoft.com/office/word/2010/wordml" xmlns:w15="http://schemas.microsoft.com/office/word/2012/wordml" xmlns:w16se="http://schemas.microsoft.com/office/word/2015/wordml/symex" xmlns:wpg="http://schemas.microsoft.com/office/word/2010/wordprocessingGroup" xmlns:wpi="http://schemas.microsoft.com/office/word/2010/wordprocessingInk" xmlns:wne="http://schemas.microsoft.com/office/word/2006/wordml" xmlns:wps="http://schemas.microsoft.com/office/word/2010/wordprocessingShape" mc:Ignorable="w14 w15 w16se wp14">
+<w:document xmlns:wpc="http://schemas.microsoft.com/office/word/2010/wordprocessingCanvas" xmlns:mc="http://schemas.openxmlformats.org/markup-compatibility/2006" xmlns:o="urn:schemas-microsoft-com:office:office" xmlns:r="http://schemas.openxmlformats.org/officeDocument/2006/relationships" xmlns:m="http://schemas.openxmlformats.org/officeDocument/2006/math" xmlns:v="urn:schemas-microsoft-com:vml" xmlns:wp14="http://schemas.microsoft.com/office/word/2010/wordprocessingDrawing" xmlns:wp="http://schemas.openxmlformats.org/drawingml/2006/wordprocessingDrawing" xmlns:w10="urn:schemas-microsoft-com:office:word" xmlns:w="http://schemas.openxmlformats.org/wordprocessingml/2006/main" xmlns:w14="http://schemas.microsoft.com/office/word/2010/wordml" xmlns:w15="http://schemas.microsoft.com/office/word/2012/wordml" xmlns:wpg="http://schemas.microsoft.com/office/word/2010/wordprocessingGroup" xmlns:wpi="http://schemas.microsoft.com/office/word/2010/wordprocessingInk" xmlns:wne="http://schemas.microsoft.com/office/word/2006/wordml" xmlns:wps="http://schemas.microsoft.com/office/word/2010/wordprocessingShape" mc:Ignorable="w14 w15 wp14">
   <w:body>
     <w:p>
       <w:pPr>
@@ -26,18 +26,18 @@
           <w:lang w:val="en-US" w:eastAsia="en-US"/>
         </w:rPr>
         <w:drawing>
-          <wp:anchor distT="0" distB="0" distL="114300" distR="114300" simplePos="0" relativeHeight="251658240" behindDoc="1" locked="0" layoutInCell="1" allowOverlap="1" wp14:anchorId="4F543ACC" wp14:editId="6D6081EB">
+          <wp:anchor distT="0" distB="0" distL="114300" distR="114300" simplePos="0" relativeHeight="251658240" behindDoc="0" locked="0" layoutInCell="1" allowOverlap="1">
             <wp:simplePos x="0" y="0"/>
-            <wp:positionH relativeFrom="column">
-              <wp:posOffset>20320</wp:posOffset>
+            <wp:positionH relativeFrom="margin">
+              <wp:align>left</wp:align>
             </wp:positionH>
             <wp:positionV relativeFrom="paragraph">
-              <wp:posOffset>-541655</wp:posOffset>
+              <wp:posOffset>-684530</wp:posOffset>
             </wp:positionV>
-            <wp:extent cx="813816" cy="1069848"/>
-            <wp:effectExtent l="0" t="0" r="5715" b="0"/>
+            <wp:extent cx="828675" cy="1243054"/>
+            <wp:effectExtent l="0" t="0" r="0" b="0"/>
             <wp:wrapNone/>
-            <wp:docPr id="1" name="Picture 1"/>
+            <wp:docPr id="3" name="Picture 3"/>
             <wp:cNvGraphicFramePr>
               <a:graphicFrameLocks xmlns:a="http://schemas.openxmlformats.org/drawingml/2006/main" noChangeAspect="1"/>
             </wp:cNvGraphicFramePr>
@@ -45,7 +45,7 @@
               <a:graphicData uri="http://schemas.openxmlformats.org/drawingml/2006/picture">
                 <pic:pic xmlns:pic="http://schemas.openxmlformats.org/drawingml/2006/picture">
                   <pic:nvPicPr>
-                    <pic:cNvPr id="1" name="P_20160308_122326.jpg"/>
+                    <pic:cNvPr id="3" name="IMG_0473_sB.jpg"/>
                     <pic:cNvPicPr/>
                   </pic:nvPicPr>
                   <pic:blipFill>
@@ -63,7 +63,7 @@
                   <pic:spPr>
                     <a:xfrm>
                       <a:off x="0" y="0"/>
-                      <a:ext cx="813816" cy="1069848"/>
+                      <a:ext cx="828675" cy="1243054"/>
                     </a:xfrm>
                     <a:prstGeom prst="rect">
                       <a:avLst/>
@@ -124,7 +124,6 @@
           <w:lang w:val="en-US"/>
         </w:rPr>
       </w:pPr>
-      <w:proofErr w:type="spellStart"/>
       <w:r>
         <w:rPr>
           <w:rFonts w:ascii="Trebuchet MS" w:hAnsi="Trebuchet MS"/>
@@ -133,40 +132,7 @@
           <w:szCs w:val="20"/>
           <w:lang w:val="en-US"/>
         </w:rPr>
-        <w:t>Margahayu</w:t>
-      </w:r>
-      <w:proofErr w:type="spellEnd"/>
-      <w:r>
-        <w:rPr>
-          <w:rFonts w:ascii="Trebuchet MS" w:hAnsi="Trebuchet MS"/>
-          <w:color w:val="000000"/>
-          <w:sz w:val="20"/>
-          <w:szCs w:val="20"/>
-          <w:lang w:val="en-US"/>
-        </w:rPr>
-        <w:t xml:space="preserve"> </w:t>
-      </w:r>
-      <w:proofErr w:type="spellStart"/>
-      <w:r>
-        <w:rPr>
-          <w:rFonts w:ascii="Trebuchet MS" w:hAnsi="Trebuchet MS"/>
-          <w:color w:val="000000"/>
-          <w:sz w:val="20"/>
-          <w:szCs w:val="20"/>
-          <w:lang w:val="en-US"/>
-        </w:rPr>
-        <w:t>Permai</w:t>
-      </w:r>
-      <w:proofErr w:type="spellEnd"/>
-      <w:r>
-        <w:rPr>
-          <w:rFonts w:ascii="Trebuchet MS" w:hAnsi="Trebuchet MS"/>
-          <w:color w:val="000000"/>
-          <w:sz w:val="20"/>
-          <w:szCs w:val="20"/>
-          <w:lang w:val="en-US"/>
-        </w:rPr>
-        <w:t xml:space="preserve"> 34-22</w:t>
+        <w:t>Margahayu Permai 34-22</w:t>
       </w:r>
       <w:r>
         <w:rPr>
@@ -284,26 +250,77 @@
           <w:rFonts w:ascii="Trebuchet MS" w:hAnsi="Trebuchet MS"/>
           <w:sz w:val="20"/>
           <w:szCs w:val="20"/>
-        </w:rPr>
-      </w:pPr>
-      <w:r>
-        <w:rPr>
-          <w:rFonts w:ascii="Trebuchet MS" w:hAnsi="Trebuchet MS"/>
-          <w:sz w:val="20"/>
-          <w:szCs w:val="20"/>
-        </w:rPr>
-        <w:t>A career in Information Technology, specifically in the areas of system analysis and application development that will optimally utilize strong analytical skills as well as Java-based programming skills.</w:t>
-      </w:r>
-    </w:p>
-    <w:p>
-      <w:pPr>
-        <w:jc w:val="both"/>
-        <w:rPr>
-          <w:rFonts w:ascii="Trebuchet MS" w:hAnsi="Trebuchet MS"/>
-          <w:sz w:val="20"/>
-          <w:szCs w:val="20"/>
-        </w:rPr>
-      </w:pPr>
+          <w:lang w:val="en-US"/>
+        </w:rPr>
+      </w:pPr>
+      <w:r>
+        <w:rPr>
+          <w:rFonts w:ascii="Trebuchet MS" w:hAnsi="Trebuchet MS"/>
+          <w:sz w:val="20"/>
+          <w:szCs w:val="20"/>
+        </w:rPr>
+        <w:t xml:space="preserve">A career in Information Technology, specifically in the areas of system analysis and application development that will optimally utilize </w:t>
+      </w:r>
+      <w:r>
+        <w:rPr>
+          <w:rFonts w:ascii="Trebuchet MS" w:hAnsi="Trebuchet MS"/>
+          <w:sz w:val="20"/>
+          <w:szCs w:val="20"/>
+        </w:rPr>
+        <w:t>teamwork, strong analytic skill, good comunication skill and programming as well as</w:t>
+      </w:r>
+      <w:r>
+        <w:rPr>
+          <w:rFonts w:ascii="Trebuchet MS" w:hAnsi="Trebuchet MS"/>
+          <w:sz w:val="20"/>
+          <w:szCs w:val="20"/>
+          <w:lang w:val="en-US"/>
+        </w:rPr>
+        <w:t xml:space="preserve"> </w:t>
+      </w:r>
+      <w:r>
+        <w:rPr>
+          <w:rFonts w:ascii="Trebuchet MS" w:hAnsi="Trebuchet MS"/>
+          <w:sz w:val="20"/>
+          <w:szCs w:val="20"/>
+        </w:rPr>
+        <w:t>Java</w:t>
+      </w:r>
+      <w:r>
+        <w:rPr>
+          <w:rFonts w:ascii="Trebuchet MS" w:hAnsi="Trebuchet MS"/>
+          <w:sz w:val="20"/>
+          <w:szCs w:val="20"/>
+          <w:lang w:val="en-US"/>
+        </w:rPr>
+        <w:t>, PHP, Javascript</w:t>
+      </w:r>
+      <w:r>
+        <w:rPr>
+          <w:rFonts w:ascii="Trebuchet MS" w:hAnsi="Trebuchet MS"/>
+          <w:sz w:val="20"/>
+          <w:szCs w:val="20"/>
+        </w:rPr>
+        <w:t xml:space="preserve"> programming language</w:t>
+      </w:r>
+      <w:r>
+        <w:rPr>
+          <w:rFonts w:ascii="Trebuchet MS" w:hAnsi="Trebuchet MS"/>
+          <w:sz w:val="20"/>
+          <w:szCs w:val="20"/>
+          <w:lang w:val="en-US"/>
+        </w:rPr>
+        <w:t>, SAP, Oracle</w:t>
+      </w:r>
+      <w:r>
+        <w:rPr>
+          <w:rFonts w:ascii="Trebuchet MS" w:hAnsi="Trebuchet MS"/>
+          <w:sz w:val="20"/>
+          <w:szCs w:val="20"/>
+          <w:lang w:val="en-US"/>
+        </w:rPr>
+        <w:t xml:space="preserve"> and MySQL database with strong logical and efficient work.</w:t>
+      </w:r>
     </w:p>
     <w:p>
       <w:pPr>
@@ -414,7 +431,7 @@
           <w:szCs w:val="20"/>
           <w:lang w:val="en-US"/>
         </w:rPr>
-        <w:t>August</w:t>
+        <w:t>July</w:t>
       </w:r>
       <w:r>
         <w:rPr>
@@ -485,65 +502,14 @@
           <w:lang w:val="en-US"/>
         </w:rPr>
       </w:pPr>
-      <w:proofErr w:type="spellStart"/>
-      <w:r>
-        <w:rPr>
-          <w:rFonts w:ascii="Trebuchet MS" w:hAnsi="Trebuchet MS"/>
-          <w:sz w:val="20"/>
-          <w:szCs w:val="20"/>
-          <w:lang w:val="en-US"/>
-        </w:rPr>
-        <w:t>Sarjana</w:t>
-      </w:r>
-      <w:proofErr w:type="spellEnd"/>
-      <w:r>
-        <w:rPr>
-          <w:rFonts w:ascii="Trebuchet MS" w:hAnsi="Trebuchet MS"/>
-          <w:sz w:val="20"/>
-          <w:szCs w:val="20"/>
-          <w:lang w:val="en-US"/>
-        </w:rPr>
-        <w:t xml:space="preserve"> </w:t>
-      </w:r>
-      <w:proofErr w:type="spellStart"/>
-      <w:r>
-        <w:rPr>
-          <w:rFonts w:ascii="Trebuchet MS" w:hAnsi="Trebuchet MS"/>
-          <w:sz w:val="20"/>
-          <w:szCs w:val="20"/>
-          <w:lang w:val="en-US"/>
-        </w:rPr>
-        <w:t>Teknik</w:t>
-      </w:r>
-      <w:proofErr w:type="spellEnd"/>
-      <w:r>
-        <w:rPr>
-          <w:rFonts w:ascii="Trebuchet MS" w:hAnsi="Trebuchet MS"/>
-          <w:sz w:val="20"/>
-          <w:szCs w:val="20"/>
-          <w:lang w:val="en-US"/>
-        </w:rPr>
-        <w:t xml:space="preserve"> </w:t>
-      </w:r>
-      <w:proofErr w:type="spellStart"/>
-      <w:r>
-        <w:rPr>
-          <w:rFonts w:ascii="Trebuchet MS" w:hAnsi="Trebuchet MS"/>
-          <w:sz w:val="20"/>
-          <w:szCs w:val="20"/>
-          <w:lang w:val="en-US"/>
-        </w:rPr>
-        <w:t>Informatika</w:t>
-      </w:r>
-      <w:proofErr w:type="spellEnd"/>
-      <w:r>
-        <w:rPr>
-          <w:rFonts w:ascii="Trebuchet MS" w:hAnsi="Trebuchet MS"/>
-          <w:sz w:val="20"/>
-          <w:szCs w:val="20"/>
-          <w:lang w:val="en-US"/>
-        </w:rPr>
-        <w:t>, Concentration: Software Programming</w:t>
+      <w:r>
+        <w:rPr>
+          <w:rFonts w:ascii="Trebuchet MS" w:hAnsi="Trebuchet MS"/>
+          <w:sz w:val="20"/>
+          <w:szCs w:val="20"/>
+          <w:lang w:val="en-US"/>
+        </w:rPr>
+        <w:t>Sarjana Teknik Informatika, Concentration: Software Programming</w:t>
       </w:r>
     </w:p>
     <w:p>
@@ -637,7 +603,7 @@
           <w:szCs w:val="20"/>
           <w:lang w:val="en-US"/>
         </w:rPr>
-        <w:t>Present</w:t>
+        <w:t>December 2017</w:t>
       </w:r>
     </w:p>
     <w:p>
@@ -662,8 +628,17 @@
           <w:rFonts w:ascii="Trebuchet MS" w:hAnsi="Trebuchet MS"/>
           <w:sz w:val="20"/>
           <w:szCs w:val="20"/>
-        </w:rPr>
-        <w:t>At</w:t>
+          <w:lang w:val="en-US"/>
+        </w:rPr>
+        <w:t>a</w:t>
+      </w:r>
+      <w:r>
+        <w:rPr>
+          <w:rFonts w:ascii="Trebuchet MS" w:hAnsi="Trebuchet MS"/>
+          <w:sz w:val="20"/>
+          <w:szCs w:val="20"/>
+        </w:rPr>
+        <w:t>t</w:t>
       </w:r>
       <w:r>
         <w:rPr>
@@ -924,16 +899,27 @@
         <w:ind w:left="426" w:right="-3" w:hanging="66"/>
         <w:jc w:val="both"/>
         <w:rPr>
-          <w:lang w:val="en-US"/>
-        </w:rPr>
-      </w:pPr>
-      <w:r>
-        <w:rPr>
-          <w:rFonts w:ascii="Trebuchet MS" w:hAnsi="Trebuchet MS"/>
-          <w:sz w:val="20"/>
-          <w:szCs w:val="20"/>
-        </w:rPr>
-        <w:t>At</w:t>
+          <w:rFonts w:ascii="Trebuchet MS" w:hAnsi="Trebuchet MS"/>
+          <w:sz w:val="20"/>
+          <w:szCs w:val="20"/>
+        </w:rPr>
+      </w:pPr>
+      <w:r>
+        <w:rPr>
+          <w:rFonts w:ascii="Trebuchet MS" w:hAnsi="Trebuchet MS"/>
+          <w:sz w:val="20"/>
+          <w:szCs w:val="20"/>
+          <w:lang w:val="en-US"/>
+        </w:rPr>
+        <w:t>a</w:t>
+      </w:r>
+      <w:r>
+        <w:rPr>
+          <w:rFonts w:ascii="Trebuchet MS" w:hAnsi="Trebuchet MS"/>
+          <w:sz w:val="20"/>
+          <w:szCs w:val="20"/>
+        </w:rPr>
+        <w:t>t</w:t>
       </w:r>
       <w:r>
         <w:rPr>
@@ -1002,30 +988,6 @@
           <w:szCs w:val="20"/>
         </w:rPr>
         <w:t>Center</w:t>
-      </w:r>
-      <w:r>
-        <w:rPr>
-          <w:rFonts w:ascii="Trebuchet MS" w:hAnsi="Trebuchet MS"/>
-          <w:sz w:val="20"/>
-          <w:szCs w:val="20"/>
-        </w:rPr>
-        <w:tab/>
-      </w:r>
-      <w:r>
-        <w:rPr>
-          <w:rFonts w:ascii="Trebuchet MS" w:hAnsi="Trebuchet MS"/>
-          <w:sz w:val="20"/>
-          <w:szCs w:val="20"/>
-        </w:rPr>
-        <w:tab/>
-      </w:r>
-      <w:r>
-        <w:rPr>
-          <w:rFonts w:ascii="Trebuchet MS" w:hAnsi="Trebuchet MS"/>
-          <w:sz w:val="20"/>
-          <w:szCs w:val="20"/>
-        </w:rPr>
-        <w:tab/>
       </w:r>
     </w:p>
     <w:p>
@@ -1051,14 +1013,6 @@
           <w:sz w:val="20"/>
           <w:szCs w:val="20"/>
         </w:rPr>
-        <w:t>Completed the SAP Introduction to SAP ERP with Global Bike Inc.</w:t>
-      </w:r>
-      <w:r>
-        <w:rPr>
-          <w:rFonts w:ascii="Trebuchet MS" w:hAnsi="Trebuchet MS"/>
-          <w:sz w:val="20"/>
-          <w:szCs w:val="20"/>
-        </w:rPr>
         <w:tab/>
       </w:r>
       <w:r>
@@ -1066,17 +1020,8 @@
           <w:rFonts w:ascii="Trebuchet MS" w:hAnsi="Trebuchet MS"/>
           <w:sz w:val="20"/>
           <w:szCs w:val="20"/>
-          <w:lang w:val="en-US"/>
-        </w:rPr>
-        <w:t xml:space="preserve">       </w:t>
-      </w:r>
-      <w:r>
-        <w:rPr>
-          <w:rFonts w:ascii="Trebuchet MS" w:hAnsi="Trebuchet MS"/>
-          <w:sz w:val="20"/>
-          <w:szCs w:val="20"/>
-        </w:rPr>
-        <w:t>August 2016</w:t>
+        </w:rPr>
+        <w:t>SAP Business Process Integration I – Configuration</w:t>
       </w:r>
       <w:r>
         <w:rPr>
@@ -1093,6 +1038,15 @@
           <w:szCs w:val="20"/>
         </w:rPr>
         <w:tab/>
+      </w:r>
+      <w:r>
+        <w:rPr>
+          <w:rFonts w:ascii="Trebuchet MS" w:hAnsi="Trebuchet MS"/>
+          <w:sz w:val="20"/>
+          <w:szCs w:val="20"/>
+          <w:lang w:val="en-US"/>
+        </w:rPr>
+        <w:t>April 2017</w:t>
       </w:r>
     </w:p>
     <w:p>
@@ -1118,6 +1072,14 @@
           <w:sz w:val="20"/>
           <w:szCs w:val="20"/>
         </w:rPr>
+        <w:t>Completed the SAP Introduction to SAP ERP with Global Bike Inc.</w:t>
+      </w:r>
+      <w:r>
+        <w:rPr>
+          <w:rFonts w:ascii="Trebuchet MS" w:hAnsi="Trebuchet MS"/>
+          <w:sz w:val="20"/>
+          <w:szCs w:val="20"/>
+        </w:rPr>
         <w:tab/>
       </w:r>
       <w:r>
@@ -1125,8 +1087,17 @@
           <w:rFonts w:ascii="Trebuchet MS" w:hAnsi="Trebuchet MS"/>
           <w:sz w:val="20"/>
           <w:szCs w:val="20"/>
-        </w:rPr>
-        <w:t>SAP Business Process Integration I – Configuration</w:t>
+          <w:lang w:val="en-US"/>
+        </w:rPr>
+        <w:t xml:space="preserve">       </w:t>
+      </w:r>
+      <w:r>
+        <w:rPr>
+          <w:rFonts w:ascii="Trebuchet MS" w:hAnsi="Trebuchet MS"/>
+          <w:sz w:val="20"/>
+          <w:szCs w:val="20"/>
+        </w:rPr>
+        <w:t>August 2016</w:t>
       </w:r>
       <w:r>
         <w:rPr>
@@ -1144,24 +1115,6 @@
         </w:rPr>
         <w:tab/>
       </w:r>
-      <w:r>
-        <w:rPr>
-          <w:rFonts w:ascii="Trebuchet MS" w:hAnsi="Trebuchet MS"/>
-          <w:sz w:val="20"/>
-          <w:szCs w:val="20"/>
-          <w:lang w:val="en-US"/>
-        </w:rPr>
-        <w:t>April</w:t>
-      </w:r>
-      <w:r>
-        <w:rPr>
-          <w:rFonts w:ascii="Trebuchet MS" w:hAnsi="Trebuchet MS"/>
-          <w:sz w:val="20"/>
-          <w:szCs w:val="20"/>
-          <w:lang w:val="en-US"/>
-        </w:rPr>
-        <w:t xml:space="preserve"> 2017</w:t>
-      </w:r>
     </w:p>
     <w:p>
       <w:pPr>
@@ -1186,7 +1139,6 @@
           <w:lang w:val="en-US"/>
         </w:rPr>
       </w:pPr>
-      <w:proofErr w:type="spellStart"/>
       <w:r>
         <w:rPr>
           <w:rFonts w:ascii="Trebuchet MS" w:hAnsi="Trebuchet MS"/>
@@ -1195,18 +1147,7 @@
           <w:szCs w:val="20"/>
           <w:lang w:val="en-US"/>
         </w:rPr>
-        <w:t>Certiplus</w:t>
-      </w:r>
-      <w:proofErr w:type="spellEnd"/>
-      <w:r>
-        <w:rPr>
-          <w:rFonts w:ascii="Trebuchet MS" w:hAnsi="Trebuchet MS"/>
-          <w:b/>
-          <w:sz w:val="20"/>
-          <w:szCs w:val="20"/>
-          <w:lang w:val="en-US"/>
-        </w:rPr>
-        <w:t xml:space="preserve"> Program</w:t>
+        <w:t>Certiplus Program</w:t>
       </w:r>
       <w:r>
         <w:rPr>
@@ -1356,7 +1297,16 @@
           <w:szCs w:val="20"/>
           <w:lang w:val="en-US"/>
         </w:rPr>
-        <w:t>at ITHB Career Resource Center</w:t>
+        <w:t>a</w:t>
+      </w:r>
+      <w:r>
+        <w:rPr>
+          <w:rFonts w:ascii="Trebuchet MS" w:hAnsi="Trebuchet MS"/>
+          <w:sz w:val="20"/>
+          <w:szCs w:val="20"/>
+          <w:lang w:val="en-US"/>
+        </w:rPr>
+        <w:t>t ITHB Career Resource Center</w:t>
       </w:r>
     </w:p>
     <w:p>
@@ -1377,7 +1327,25 @@
           <w:szCs w:val="20"/>
           <w:lang w:val="en-US"/>
         </w:rPr>
-        <w:t xml:space="preserve">Completed a series of professional training in computer, communication, </w:t>
+        <w:t>Completed a s</w:t>
+      </w:r>
+      <w:r>
+        <w:rPr>
+          <w:rFonts w:ascii="Trebuchet MS" w:hAnsi="Trebuchet MS"/>
+          <w:sz w:val="20"/>
+          <w:szCs w:val="20"/>
+          <w:lang w:val="en-US"/>
+        </w:rPr>
+        <w:t>W</w:t>
+      </w:r>
+      <w:r>
+        <w:rPr>
+          <w:rFonts w:ascii="Trebuchet MS" w:hAnsi="Trebuchet MS"/>
+          <w:sz w:val="20"/>
+          <w:szCs w:val="20"/>
+          <w:lang w:val="en-US"/>
+        </w:rPr>
+        <w:t xml:space="preserve">eries of professional training in computer, communication, </w:t>
       </w:r>
     </w:p>
     <w:p>
@@ -1608,11 +1576,21 @@
         <w:rPr>
           <w:rFonts w:ascii="Trebuchet MS" w:hAnsi="Trebuchet MS"/>
           <w:b/>
-          <w:sz w:val="20"/>
-          <w:szCs w:val="20"/>
-          <w:lang w:val="en-US"/>
-        </w:rPr>
-        <w:t>We</w:t>
+          <w:bCs/>
+          <w:sz w:val="20"/>
+          <w:szCs w:val="20"/>
+          <w:lang w:val="en-US"/>
+        </w:rPr>
+        <w:t>Toko Emas Arjuna</w:t>
+      </w:r>
+      <w:r>
+        <w:rPr>
+          <w:rFonts w:ascii="Trebuchet MS" w:hAnsi="Trebuchet MS"/>
+          <w:sz w:val="20"/>
+          <w:szCs w:val="20"/>
+          <w:lang w:val="en-US"/>
+        </w:rPr>
+        <w:t>,</w:t>
       </w:r>
       <w:r>
         <w:rPr>
@@ -1622,119 +1600,8 @@
           <w:szCs w:val="20"/>
           <w:lang w:val="en-US"/>
         </w:rPr>
-        <w:t>b</w:t>
-      </w:r>
-      <w:r>
-        <w:rPr>
-          <w:rFonts w:ascii="Trebuchet MS" w:hAnsi="Trebuchet MS"/>
-          <w:b/>
-          <w:sz w:val="20"/>
-          <w:szCs w:val="20"/>
-          <w:lang w:val="en-US"/>
-        </w:rPr>
-        <w:t xml:space="preserve">-based Application </w:t>
-      </w:r>
-      <w:r>
-        <w:rPr>
-          <w:rFonts w:ascii="Trebuchet MS" w:hAnsi="Trebuchet MS"/>
-          <w:b/>
-          <w:sz w:val="20"/>
-          <w:szCs w:val="20"/>
-          <w:lang w:val="en-US"/>
-        </w:rPr>
-        <w:t>Developer</w:t>
-      </w:r>
-      <w:r>
-        <w:rPr>
-          <w:rFonts w:ascii="Trebuchet MS" w:hAnsi="Trebuchet MS"/>
-          <w:bCs/>
-          <w:sz w:val="20"/>
-          <w:szCs w:val="20"/>
-          <w:lang w:val="en-US"/>
-        </w:rPr>
-        <w:t>,</w:t>
-      </w:r>
-      <w:r>
-        <w:rPr>
-          <w:rFonts w:ascii="Trebuchet MS" w:hAnsi="Trebuchet MS"/>
-          <w:b/>
-          <w:sz w:val="20"/>
-          <w:szCs w:val="20"/>
-          <w:lang w:val="en-US"/>
-        </w:rPr>
         <w:t xml:space="preserve"> </w:t>
       </w:r>
-      <w:proofErr w:type="spellStart"/>
-      <w:r>
-        <w:rPr>
-          <w:rFonts w:ascii="Trebuchet MS" w:hAnsi="Trebuchet MS"/>
-          <w:sz w:val="20"/>
-          <w:szCs w:val="20"/>
-          <w:lang w:val="en-US"/>
-        </w:rPr>
-        <w:t>Toko</w:t>
-      </w:r>
-      <w:proofErr w:type="spellEnd"/>
-      <w:r>
-        <w:rPr>
-          <w:rFonts w:ascii="Trebuchet MS" w:hAnsi="Trebuchet MS"/>
-          <w:sz w:val="20"/>
-          <w:szCs w:val="20"/>
-          <w:lang w:val="en-US"/>
-        </w:rPr>
-        <w:t xml:space="preserve"> </w:t>
-      </w:r>
-      <w:proofErr w:type="spellStart"/>
-      <w:r>
-        <w:rPr>
-          <w:rFonts w:ascii="Trebuchet MS" w:hAnsi="Trebuchet MS"/>
-          <w:sz w:val="20"/>
-          <w:szCs w:val="20"/>
-          <w:lang w:val="en-US"/>
-        </w:rPr>
-        <w:t>Emas</w:t>
-      </w:r>
-      <w:proofErr w:type="spellEnd"/>
-      <w:r>
-        <w:rPr>
-          <w:rFonts w:ascii="Trebuchet MS" w:hAnsi="Trebuchet MS"/>
-          <w:sz w:val="20"/>
-          <w:szCs w:val="20"/>
-          <w:lang w:val="en-US"/>
-        </w:rPr>
-        <w:t xml:space="preserve"> </w:t>
-      </w:r>
-      <w:proofErr w:type="spellStart"/>
-      <w:r>
-        <w:rPr>
-          <w:rFonts w:ascii="Trebuchet MS" w:hAnsi="Trebuchet MS"/>
-          <w:sz w:val="20"/>
-          <w:szCs w:val="20"/>
-          <w:lang w:val="en-US"/>
-        </w:rPr>
-        <w:t>Arjuna</w:t>
-      </w:r>
-      <w:proofErr w:type="spellEnd"/>
-      <w:r>
-        <w:rPr>
-          <w:rFonts w:ascii="Trebuchet MS" w:hAnsi="Trebuchet MS"/>
-          <w:sz w:val="20"/>
-          <w:szCs w:val="20"/>
-          <w:lang w:val="en-US"/>
-        </w:rPr>
-        <w:t>,</w:t>
-      </w:r>
-      <w:r>
-        <w:rPr>
-          <w:rFonts w:ascii="Trebuchet MS" w:hAnsi="Trebuchet MS"/>
-          <w:b/>
-          <w:sz w:val="20"/>
-          <w:szCs w:val="20"/>
-          <w:lang w:val="en-US"/>
-        </w:rPr>
-        <w:t xml:space="preserve"> </w:t>
-      </w:r>
-      <w:proofErr w:type="spellStart"/>
       <w:r>
         <w:rPr>
           <w:rFonts w:ascii="Trebuchet MS" w:hAnsi="Trebuchet MS"/>
@@ -1744,7 +1611,6 @@
         </w:rPr>
         <w:t>Tegal</w:t>
       </w:r>
-      <w:proofErr w:type="spellEnd"/>
       <w:r>
         <w:rPr>
           <w:rFonts w:ascii="Trebuchet MS" w:hAnsi="Trebuchet MS"/>
@@ -1789,6 +1655,43 @@
           <w:szCs w:val="20"/>
           <w:lang w:val="en-US"/>
         </w:rPr>
+        <w:tab/>
+      </w:r>
+      <w:r>
+        <w:rPr>
+          <w:rFonts w:ascii="Trebuchet MS" w:hAnsi="Trebuchet MS"/>
+          <w:sz w:val="20"/>
+          <w:szCs w:val="20"/>
+          <w:lang w:val="en-US"/>
+        </w:rPr>
+        <w:tab/>
+      </w:r>
+      <w:r>
+        <w:rPr>
+          <w:rFonts w:ascii="Trebuchet MS" w:hAnsi="Trebuchet MS"/>
+          <w:sz w:val="20"/>
+          <w:szCs w:val="20"/>
+          <w:lang w:val="en-US"/>
+        </w:rPr>
+        <w:tab/>
+      </w:r>
+      <w:r>
+        <w:rPr>
+          <w:rFonts w:ascii="Trebuchet MS" w:hAnsi="Trebuchet MS"/>
+          <w:sz w:val="20"/>
+          <w:szCs w:val="20"/>
+          <w:lang w:val="en-US"/>
+        </w:rPr>
+        <w:tab/>
+        <w:t xml:space="preserve">        </w:t>
+      </w:r>
+      <w:r>
+        <w:rPr>
+          <w:rFonts w:ascii="Trebuchet MS" w:hAnsi="Trebuchet MS"/>
+          <w:sz w:val="20"/>
+          <w:szCs w:val="20"/>
+          <w:lang w:val="en-US"/>
+        </w:rPr>
         <w:t xml:space="preserve">January </w:t>
       </w:r>
       <w:r>
@@ -1825,135 +1728,78 @@
         <w:jc w:val="both"/>
         <w:rPr>
           <w:rFonts w:ascii="Trebuchet MS" w:hAnsi="Trebuchet MS"/>
-          <w:sz w:val="20"/>
-          <w:szCs w:val="20"/>
-          <w:lang w:val="en-US"/>
-        </w:rPr>
-      </w:pPr>
-      <w:r>
-        <w:rPr>
-          <w:rFonts w:ascii="Trebuchet MS" w:hAnsi="Trebuchet MS"/>
-          <w:sz w:val="20"/>
-          <w:szCs w:val="20"/>
-          <w:lang w:val="en-US"/>
-        </w:rPr>
-        <w:t xml:space="preserve">Currently working for </w:t>
-      </w:r>
-      <w:proofErr w:type="spellStart"/>
-      <w:r>
-        <w:rPr>
-          <w:rFonts w:ascii="Trebuchet MS" w:hAnsi="Trebuchet MS"/>
-          <w:sz w:val="20"/>
-          <w:szCs w:val="20"/>
-          <w:lang w:val="en-US"/>
-        </w:rPr>
-        <w:t>Arjuna</w:t>
-      </w:r>
-      <w:proofErr w:type="spellEnd"/>
-      <w:r>
-        <w:rPr>
-          <w:rFonts w:ascii="Trebuchet MS" w:hAnsi="Trebuchet MS"/>
-          <w:sz w:val="20"/>
-          <w:szCs w:val="20"/>
-          <w:lang w:val="en-US"/>
-        </w:rPr>
-        <w:t xml:space="preserve"> gold merchant to developed system management for monitoring inventory, item stocking, buy and sell, pawn and redeem</w:t>
-      </w:r>
-      <w:r>
-        <w:rPr>
-          <w:rFonts w:ascii="Trebuchet MS" w:hAnsi="Trebuchet MS"/>
-          <w:sz w:val="20"/>
-          <w:szCs w:val="20"/>
-          <w:lang w:val="en-US"/>
-        </w:rPr>
-        <w:t xml:space="preserve">, </w:t>
-      </w:r>
-      <w:r>
-        <w:rPr>
-          <w:rFonts w:ascii="Trebuchet MS" w:hAnsi="Trebuchet MS"/>
-          <w:sz w:val="20"/>
-          <w:szCs w:val="20"/>
-          <w:lang w:val="en-US"/>
-        </w:rPr>
-        <w:t>transaction validation</w:t>
-      </w:r>
-      <w:r>
-        <w:rPr>
-          <w:rFonts w:ascii="Trebuchet MS" w:hAnsi="Trebuchet MS"/>
-          <w:sz w:val="20"/>
-          <w:szCs w:val="20"/>
-          <w:lang w:val="en-US"/>
-        </w:rPr>
-        <w:t xml:space="preserve">, and regular reports. </w:t>
-      </w:r>
-      <w:proofErr w:type="spellStart"/>
-      <w:r>
-        <w:rPr>
-          <w:rFonts w:ascii="Trebuchet MS" w:hAnsi="Trebuchet MS"/>
-          <w:sz w:val="20"/>
-          <w:szCs w:val="20"/>
-          <w:lang w:val="en-US"/>
-        </w:rPr>
-        <w:t>Arjuna</w:t>
-      </w:r>
-      <w:proofErr w:type="spellEnd"/>
-      <w:r>
-        <w:rPr>
-          <w:rFonts w:ascii="Trebuchet MS" w:hAnsi="Trebuchet MS"/>
-          <w:sz w:val="20"/>
-          <w:szCs w:val="20"/>
-          <w:lang w:val="en-US"/>
-        </w:rPr>
-        <w:t xml:space="preserve"> is one of the biggest gold merchant in </w:t>
-      </w:r>
-      <w:proofErr w:type="spellStart"/>
-      <w:r>
-        <w:rPr>
-          <w:rFonts w:ascii="Trebuchet MS" w:hAnsi="Trebuchet MS"/>
-          <w:sz w:val="20"/>
-          <w:szCs w:val="20"/>
-          <w:lang w:val="en-US"/>
-        </w:rPr>
-        <w:t>Tegal</w:t>
-      </w:r>
-      <w:proofErr w:type="spellEnd"/>
-      <w:r>
-        <w:rPr>
-          <w:rFonts w:ascii="Trebuchet MS" w:hAnsi="Trebuchet MS"/>
-          <w:sz w:val="20"/>
-          <w:szCs w:val="20"/>
-          <w:lang w:val="en-US"/>
-        </w:rPr>
-        <w:t>, Indonesia.</w:t>
-      </w:r>
-      <w:r>
-        <w:rPr>
-          <w:rFonts w:ascii="Trebuchet MS" w:hAnsi="Trebuchet MS"/>
-          <w:sz w:val="20"/>
-          <w:szCs w:val="20"/>
-          <w:lang w:val="en-US"/>
-        </w:rPr>
-        <w:t xml:space="preserve"> Currently </w:t>
-      </w:r>
-      <w:proofErr w:type="spellStart"/>
-      <w:r>
-        <w:rPr>
-          <w:rFonts w:ascii="Trebuchet MS" w:hAnsi="Trebuchet MS"/>
-          <w:sz w:val="20"/>
-          <w:szCs w:val="20"/>
-          <w:lang w:val="en-US"/>
-        </w:rPr>
-        <w:t>Arjuna</w:t>
-      </w:r>
-      <w:proofErr w:type="spellEnd"/>
-      <w:r>
-        <w:rPr>
-          <w:rFonts w:ascii="Trebuchet MS" w:hAnsi="Trebuchet MS"/>
-          <w:sz w:val="20"/>
-          <w:szCs w:val="20"/>
-          <w:lang w:val="en-US"/>
-        </w:rPr>
-        <w:t xml:space="preserve"> using a bookkeeping system to record all transactions in the store, and begin to face problems with the conventional system.</w:t>
+          <w:i/>
+          <w:iCs/>
+          <w:sz w:val="20"/>
+          <w:szCs w:val="20"/>
+          <w:lang w:val="en-US"/>
+        </w:rPr>
+      </w:pPr>
+      <w:r>
+        <w:rPr>
+          <w:rFonts w:ascii="Trebuchet MS" w:hAnsi="Trebuchet MS"/>
+          <w:i/>
+          <w:iCs/>
+          <w:sz w:val="20"/>
+          <w:szCs w:val="20"/>
+          <w:lang w:val="en-US"/>
+        </w:rPr>
+        <w:t xml:space="preserve">Currently working for Arjuna gold merchant to developed management </w:t>
+      </w:r>
+      <w:r>
+        <w:rPr>
+          <w:rFonts w:ascii="Trebuchet MS" w:hAnsi="Trebuchet MS"/>
+          <w:i/>
+          <w:iCs/>
+          <w:sz w:val="20"/>
+          <w:szCs w:val="20"/>
+          <w:lang w:val="en-US"/>
+        </w:rPr>
+        <w:t>sistem</w:t>
+      </w:r>
+      <w:r>
+        <w:rPr>
+          <w:rFonts w:ascii="Trebuchet MS" w:hAnsi="Trebuchet MS"/>
+          <w:i/>
+          <w:iCs/>
+          <w:sz w:val="20"/>
+          <w:szCs w:val="20"/>
+          <w:lang w:val="en-US"/>
+        </w:rPr>
+        <w:t xml:space="preserve"> </w:t>
+      </w:r>
+      <w:r>
+        <w:rPr>
+          <w:rFonts w:ascii="Trebuchet MS" w:hAnsi="Trebuchet MS"/>
+          <w:i/>
+          <w:iCs/>
+          <w:sz w:val="20"/>
+          <w:szCs w:val="20"/>
+          <w:lang w:val="en-US"/>
+        </w:rPr>
+        <w:t>for monitoring inventory, item stocking, buy and sell, pawn and redeem</w:t>
+      </w:r>
+      <w:r>
+        <w:rPr>
+          <w:rFonts w:ascii="Trebuchet MS" w:hAnsi="Trebuchet MS"/>
+          <w:i/>
+          <w:iCs/>
+          <w:sz w:val="20"/>
+          <w:szCs w:val="20"/>
+          <w:lang w:val="en-US"/>
+        </w:rPr>
+        <w:t>, transaction validation, and regular reports. Arjuna is one of the biggest gold merchant in Tegal, Indonesia.</w:t>
+      </w:r>
+      <w:r>
+        <w:rPr>
+          <w:rFonts w:ascii="Trebuchet MS" w:hAnsi="Trebuchet MS"/>
+          <w:i/>
+          <w:iCs/>
+          <w:sz w:val="20"/>
+          <w:szCs w:val="20"/>
+          <w:lang w:val="en-US"/>
+        </w:rPr>
+        <w:t xml:space="preserve"> Currently Arjuna using a bookkeeping system to record all transactions in the store, and begin to face problems with the conventional system.</w:t>
       </w:r>
     </w:p>
     <w:p>
@@ -2018,11 +1864,32 @@
       <w:r>
         <w:rPr>
           <w:rFonts w:ascii="Trebuchet MS" w:hAnsi="Trebuchet MS"/>
-          <w:sz w:val="20"/>
-          <w:szCs w:val="20"/>
-          <w:lang w:val="en-US"/>
-        </w:rPr>
-        <w:t>Integrated the application to webcam and gold scales.</w:t>
+          <w:bCs/>
+          <w:sz w:val="20"/>
+          <w:szCs w:val="20"/>
+          <w:lang w:val="en-US"/>
+        </w:rPr>
+        <w:t xml:space="preserve">Analized and found a solution to replace </w:t>
+      </w:r>
+      <w:r>
+        <w:rPr>
+          <w:rFonts w:ascii="Trebuchet MS" w:hAnsi="Trebuchet MS"/>
+          <w:bCs/>
+          <w:sz w:val="20"/>
+          <w:szCs w:val="20"/>
+          <w:lang w:val="en-US"/>
+        </w:rPr>
+        <w:t>current bookkeeping sistem to make the work more efficient</w:t>
+      </w:r>
+      <w:r>
+        <w:rPr>
+          <w:rFonts w:ascii="Trebuchet MS" w:hAnsi="Trebuchet MS"/>
+          <w:bCs/>
+          <w:sz w:val="20"/>
+          <w:szCs w:val="20"/>
+          <w:lang w:val="en-US"/>
+        </w:rPr>
+        <w:t>.</w:t>
       </w:r>
     </w:p>
     <w:p>
@@ -2044,11 +1911,32 @@
       <w:r>
         <w:rPr>
           <w:rFonts w:ascii="Trebuchet MS" w:hAnsi="Trebuchet MS"/>
-          <w:sz w:val="20"/>
-          <w:szCs w:val="20"/>
-          <w:lang w:val="en-US"/>
-        </w:rPr>
-        <w:t>Handle multiple user login in application and separate the function of each user.</w:t>
+          <w:bCs/>
+          <w:sz w:val="20"/>
+          <w:szCs w:val="20"/>
+          <w:lang w:val="en-US"/>
+        </w:rPr>
+        <w:t>Presented new system proposal until the client believes and ready to make changes</w:t>
+      </w:r>
+      <w:r>
+        <w:rPr>
+          <w:rFonts w:ascii="Trebuchet MS" w:hAnsi="Trebuchet MS"/>
+          <w:bCs/>
+          <w:sz w:val="20"/>
+          <w:szCs w:val="20"/>
+          <w:lang w:val="en-US"/>
+        </w:rPr>
+        <w:t>.</w:t>
+      </w:r>
+      <w:r>
+        <w:rPr>
+          <w:rFonts w:ascii="Trebuchet MS" w:hAnsi="Trebuchet MS"/>
+          <w:bCs/>
+          <w:sz w:val="20"/>
+          <w:szCs w:val="20"/>
+          <w:lang w:val="en-US"/>
+        </w:rPr>
+        <w:t xml:space="preserve"> </w:t>
       </w:r>
     </w:p>
     <w:p>
@@ -2074,7 +1962,7 @@
           <w:szCs w:val="20"/>
           <w:lang w:val="en-US"/>
         </w:rPr>
-        <w:t>Handle authentication to secure each employee.</w:t>
+        <w:t>Integrated the application to webcam and gold scales.</w:t>
       </w:r>
     </w:p>
     <w:p>
@@ -2100,7 +1988,7 @@
           <w:szCs w:val="20"/>
           <w:lang w:val="en-US"/>
         </w:rPr>
-        <w:t>Perform routine maintenance to always develop for a better version.</w:t>
+        <w:t>Handle multiple user login in application and separate the function of each user.</w:t>
       </w:r>
     </w:p>
     <w:p>
@@ -2126,342 +2014,7 @@
           <w:szCs w:val="20"/>
           <w:lang w:val="en-US"/>
         </w:rPr>
-        <w:t>Perform training to employee</w:t>
-      </w:r>
-      <w:r>
-        <w:rPr>
-          <w:rFonts w:ascii="Trebuchet MS" w:hAnsi="Trebuchet MS"/>
-          <w:sz w:val="20"/>
-          <w:szCs w:val="20"/>
-          <w:lang w:val="en-US"/>
-        </w:rPr>
-        <w:t>s</w:t>
-      </w:r>
-      <w:r>
-        <w:rPr>
-          <w:rFonts w:ascii="Trebuchet MS" w:hAnsi="Trebuchet MS"/>
-          <w:sz w:val="20"/>
-          <w:szCs w:val="20"/>
-          <w:lang w:val="en-US"/>
-        </w:rPr>
-        <w:t xml:space="preserve"> until all employee is ready </w:t>
-      </w:r>
-      <w:r>
-        <w:rPr>
-          <w:rFonts w:ascii="Trebuchet MS" w:hAnsi="Trebuchet MS"/>
-          <w:sz w:val="20"/>
-          <w:szCs w:val="20"/>
-          <w:lang w:val="en-US"/>
-        </w:rPr>
-        <w:t>to use the application and moved from conventional system</w:t>
-      </w:r>
-      <w:r>
-        <w:rPr>
-          <w:rFonts w:ascii="Trebuchet MS" w:hAnsi="Trebuchet MS"/>
-          <w:sz w:val="20"/>
-          <w:szCs w:val="20"/>
-          <w:lang w:val="en-US"/>
-        </w:rPr>
-        <w:t>.</w:t>
-      </w:r>
-      <w:bookmarkStart w:id="0" w:name="_GoBack"/>
-      <w:bookmarkEnd w:id="0"/>
-    </w:p>
-    <w:p>
-      <w:pPr>
-        <w:pStyle w:val="ListParagraph"/>
-        <w:ind w:left="1080"/>
-        <w:jc w:val="both"/>
-        <w:rPr>
-          <w:rFonts w:ascii="Trebuchet MS" w:hAnsi="Trebuchet MS"/>
-          <w:b/>
-          <w:sz w:val="20"/>
-          <w:szCs w:val="20"/>
-          <w:lang w:val="en-US"/>
-        </w:rPr>
-      </w:pPr>
-    </w:p>
-    <w:p>
-      <w:pPr>
-        <w:ind w:left="360"/>
-        <w:jc w:val="both"/>
-        <w:rPr>
-          <w:rFonts w:ascii="Trebuchet MS" w:hAnsi="Trebuchet MS"/>
-          <w:sz w:val="20"/>
-          <w:szCs w:val="20"/>
-          <w:lang w:val="en-US"/>
-        </w:rPr>
-      </w:pPr>
-      <w:r>
-        <w:rPr>
-          <w:rFonts w:ascii="Trebuchet MS" w:hAnsi="Trebuchet MS"/>
-          <w:b/>
-          <w:sz w:val="20"/>
-          <w:szCs w:val="20"/>
-          <w:lang w:val="en-US"/>
-        </w:rPr>
-        <w:t>Front</w:t>
-      </w:r>
-      <w:r>
-        <w:rPr>
-          <w:rFonts w:ascii="Trebuchet MS" w:hAnsi="Trebuchet MS"/>
-          <w:b/>
-          <w:sz w:val="20"/>
-          <w:szCs w:val="20"/>
-          <w:lang w:val="en-US"/>
-        </w:rPr>
-        <w:t xml:space="preserve"> </w:t>
-      </w:r>
-      <w:r>
-        <w:rPr>
-          <w:rFonts w:ascii="Trebuchet MS" w:hAnsi="Trebuchet MS"/>
-          <w:b/>
-          <w:sz w:val="20"/>
-          <w:szCs w:val="20"/>
-          <w:lang w:val="en-US"/>
-        </w:rPr>
-        <w:t>end Web Developer</w:t>
-      </w:r>
-      <w:r>
-        <w:rPr>
-          <w:rFonts w:ascii="Trebuchet MS" w:hAnsi="Trebuchet MS"/>
-          <w:bCs/>
-          <w:sz w:val="20"/>
-          <w:szCs w:val="20"/>
-          <w:lang w:val="en-US"/>
-        </w:rPr>
-        <w:t>,</w:t>
-      </w:r>
-      <w:r>
-        <w:rPr>
-          <w:rFonts w:ascii="Trebuchet MS" w:hAnsi="Trebuchet MS"/>
-          <w:b/>
-          <w:sz w:val="20"/>
-          <w:szCs w:val="20"/>
-          <w:lang w:val="en-US"/>
-        </w:rPr>
-        <w:t xml:space="preserve"> </w:t>
-      </w:r>
-      <w:r>
-        <w:rPr>
-          <w:rFonts w:ascii="Trebuchet MS" w:hAnsi="Trebuchet MS"/>
-          <w:sz w:val="20"/>
-          <w:szCs w:val="20"/>
-          <w:lang w:val="en-US"/>
-        </w:rPr>
-        <w:t xml:space="preserve">PT. </w:t>
-      </w:r>
-      <w:proofErr w:type="spellStart"/>
-      <w:r>
-        <w:rPr>
-          <w:rFonts w:ascii="Trebuchet MS" w:hAnsi="Trebuchet MS"/>
-          <w:sz w:val="20"/>
-          <w:szCs w:val="20"/>
-          <w:lang w:val="en-US"/>
-        </w:rPr>
-        <w:t>Pactera</w:t>
-      </w:r>
-      <w:proofErr w:type="spellEnd"/>
-      <w:r>
-        <w:rPr>
-          <w:rFonts w:ascii="Trebuchet MS" w:hAnsi="Trebuchet MS"/>
-          <w:sz w:val="20"/>
-          <w:szCs w:val="20"/>
-          <w:lang w:val="en-US"/>
-        </w:rPr>
-        <w:t xml:space="preserve"> </w:t>
-      </w:r>
-      <w:proofErr w:type="spellStart"/>
-      <w:r>
-        <w:rPr>
-          <w:rFonts w:ascii="Trebuchet MS" w:hAnsi="Trebuchet MS"/>
-          <w:sz w:val="20"/>
-          <w:szCs w:val="20"/>
-          <w:lang w:val="en-US"/>
-        </w:rPr>
-        <w:t>Jatis</w:t>
-      </w:r>
-      <w:proofErr w:type="spellEnd"/>
-      <w:r>
-        <w:rPr>
-          <w:rFonts w:ascii="Trebuchet MS" w:hAnsi="Trebuchet MS"/>
-          <w:sz w:val="20"/>
-          <w:szCs w:val="20"/>
-          <w:lang w:val="en-US"/>
-        </w:rPr>
-        <w:t xml:space="preserve"> Indonesia, Jakarta, Indonesia</w:t>
-      </w:r>
-      <w:r>
-        <w:rPr>
-          <w:rFonts w:ascii="Trebuchet MS" w:hAnsi="Trebuchet MS"/>
-          <w:sz w:val="20"/>
-          <w:szCs w:val="20"/>
-          <w:lang w:val="en-US"/>
-        </w:rPr>
-        <w:tab/>
-        <w:t xml:space="preserve">      June 2017-August 2017</w:t>
-      </w:r>
-    </w:p>
-    <w:p>
-      <w:pPr>
-        <w:ind w:left="360"/>
-        <w:jc w:val="both"/>
-        <w:rPr>
-          <w:rFonts w:ascii="Trebuchet MS" w:hAnsi="Trebuchet MS"/>
-          <w:sz w:val="20"/>
-          <w:szCs w:val="20"/>
-          <w:lang w:val="en-US"/>
-        </w:rPr>
-      </w:pPr>
-      <w:r>
-        <w:rPr>
-          <w:rFonts w:ascii="Trebuchet MS" w:hAnsi="Trebuchet MS"/>
-          <w:sz w:val="20"/>
-          <w:szCs w:val="20"/>
-          <w:lang w:val="en-US"/>
-        </w:rPr>
-        <w:t xml:space="preserve">PT </w:t>
-      </w:r>
-      <w:proofErr w:type="spellStart"/>
-      <w:r>
-        <w:rPr>
-          <w:rFonts w:ascii="Trebuchet MS" w:hAnsi="Trebuchet MS"/>
-          <w:sz w:val="20"/>
-          <w:szCs w:val="20"/>
-          <w:lang w:val="en-US"/>
-        </w:rPr>
-        <w:t>Pactera</w:t>
-      </w:r>
-      <w:proofErr w:type="spellEnd"/>
-      <w:r>
-        <w:rPr>
-          <w:rFonts w:ascii="Trebuchet MS" w:hAnsi="Trebuchet MS"/>
-          <w:sz w:val="20"/>
-          <w:szCs w:val="20"/>
-          <w:lang w:val="en-US"/>
-        </w:rPr>
-        <w:t xml:space="preserve"> </w:t>
-      </w:r>
-      <w:proofErr w:type="spellStart"/>
-      <w:r>
-        <w:rPr>
-          <w:rFonts w:ascii="Trebuchet MS" w:hAnsi="Trebuchet MS"/>
-          <w:sz w:val="20"/>
-          <w:szCs w:val="20"/>
-          <w:lang w:val="en-US"/>
-        </w:rPr>
-        <w:t>Jatis</w:t>
-      </w:r>
-      <w:proofErr w:type="spellEnd"/>
-      <w:r>
-        <w:rPr>
-          <w:rFonts w:ascii="Trebuchet MS" w:hAnsi="Trebuchet MS"/>
-          <w:sz w:val="20"/>
-          <w:szCs w:val="20"/>
-          <w:lang w:val="en-US"/>
-        </w:rPr>
-        <w:t xml:space="preserve"> Indonesia (PJI) is a joint venture between </w:t>
-      </w:r>
-      <w:proofErr w:type="spellStart"/>
-      <w:r>
-        <w:rPr>
-          <w:rFonts w:ascii="Trebuchet MS" w:hAnsi="Trebuchet MS"/>
-          <w:sz w:val="20"/>
-          <w:szCs w:val="20"/>
-          <w:lang w:val="en-US"/>
-        </w:rPr>
-        <w:t>Pactera</w:t>
-      </w:r>
-      <w:proofErr w:type="spellEnd"/>
-      <w:r>
-        <w:rPr>
-          <w:rFonts w:ascii="Trebuchet MS" w:hAnsi="Trebuchet MS"/>
-          <w:sz w:val="20"/>
-          <w:szCs w:val="20"/>
-          <w:lang w:val="en-US"/>
-        </w:rPr>
-        <w:t xml:space="preserve"> Technology International Ltd. (NASDAQ: PACT), a global consulting and technology services provider strategically headquartered in China, and </w:t>
-      </w:r>
-      <w:proofErr w:type="spellStart"/>
-      <w:r>
-        <w:rPr>
-          <w:rFonts w:ascii="Trebuchet MS" w:hAnsi="Trebuchet MS"/>
-          <w:sz w:val="20"/>
-          <w:szCs w:val="20"/>
-          <w:lang w:val="en-US"/>
-        </w:rPr>
-        <w:t>Jatis</w:t>
-      </w:r>
-      <w:proofErr w:type="spellEnd"/>
-      <w:r>
-        <w:rPr>
-          <w:rFonts w:ascii="Trebuchet MS" w:hAnsi="Trebuchet MS"/>
-          <w:sz w:val="20"/>
-          <w:szCs w:val="20"/>
-          <w:lang w:val="en-US"/>
-        </w:rPr>
-        <w:t xml:space="preserve"> Group, a leading Indonesian information technology and software consulting firms. In addition to </w:t>
-      </w:r>
-      <w:r>
-        <w:rPr>
-          <w:rFonts w:ascii="Trebuchet MS" w:hAnsi="Trebuchet MS"/>
-          <w:sz w:val="20"/>
-          <w:szCs w:val="20"/>
-          <w:lang w:val="en-US"/>
-        </w:rPr>
-        <w:t>service</w:t>
-      </w:r>
-      <w:r>
-        <w:rPr>
-          <w:rFonts w:ascii="Trebuchet MS" w:hAnsi="Trebuchet MS"/>
-          <w:sz w:val="20"/>
-          <w:szCs w:val="20"/>
-          <w:lang w:val="en-US"/>
-        </w:rPr>
-        <w:t xml:space="preserve"> customers in the APAC region, PJI is positioned to be a one-stop reliable </w:t>
-      </w:r>
-      <w:proofErr w:type="spellStart"/>
-      <w:r>
-        <w:rPr>
-          <w:rFonts w:ascii="Trebuchet MS" w:hAnsi="Trebuchet MS"/>
-          <w:sz w:val="20"/>
-          <w:szCs w:val="20"/>
-          <w:lang w:val="en-US"/>
-        </w:rPr>
-        <w:t>centre</w:t>
-      </w:r>
-      <w:proofErr w:type="spellEnd"/>
-      <w:r>
-        <w:rPr>
-          <w:rFonts w:ascii="Trebuchet MS" w:hAnsi="Trebuchet MS"/>
-          <w:sz w:val="20"/>
-          <w:szCs w:val="20"/>
-          <w:lang w:val="en-US"/>
-        </w:rPr>
-        <w:t xml:space="preserve"> for businesses around the globe seeking business expansion in South East Asia’s booming economy.</w:t>
-      </w:r>
-    </w:p>
-    <w:p>
-      <w:pPr>
-        <w:ind w:left="360"/>
-        <w:jc w:val="both"/>
-        <w:rPr>
-          <w:rFonts w:ascii="Trebuchet MS" w:hAnsi="Trebuchet MS"/>
-          <w:sz w:val="20"/>
-          <w:szCs w:val="20"/>
-          <w:u w:val="single"/>
-          <w:lang w:val="en-US"/>
-        </w:rPr>
-      </w:pPr>
-      <w:r>
-        <w:rPr>
-          <w:rFonts w:ascii="Trebuchet MS" w:hAnsi="Trebuchet MS"/>
-          <w:sz w:val="20"/>
-          <w:szCs w:val="20"/>
-          <w:u w:val="single"/>
-          <w:lang w:val="en-US"/>
-        </w:rPr>
-        <w:t>Front end Web Developer</w:t>
+        <w:t>Handle authentication to secure each employee.</w:t>
       </w:r>
     </w:p>
     <w:p>
@@ -2474,104 +2027,20 @@
         <w:jc w:val="both"/>
         <w:rPr>
           <w:rFonts w:ascii="Trebuchet MS" w:hAnsi="Trebuchet MS"/>
-          <w:sz w:val="20"/>
-          <w:szCs w:val="20"/>
-          <w:lang w:val="en-US"/>
-        </w:rPr>
-      </w:pPr>
-      <w:r>
-        <w:rPr>
-          <w:rFonts w:ascii="Trebuchet MS" w:hAnsi="Trebuchet MS"/>
-          <w:sz w:val="20"/>
-          <w:szCs w:val="20"/>
-          <w:lang w:val="en-US"/>
-        </w:rPr>
-        <w:t xml:space="preserve">Created </w:t>
-      </w:r>
-      <w:r>
-        <w:rPr>
-          <w:rFonts w:ascii="Trebuchet MS" w:hAnsi="Trebuchet MS"/>
-          <w:sz w:val="20"/>
-          <w:szCs w:val="20"/>
-          <w:lang w:val="en-US"/>
-        </w:rPr>
-        <w:t xml:space="preserve">and finished </w:t>
-      </w:r>
-      <w:r>
-        <w:rPr>
-          <w:rFonts w:ascii="Trebuchet MS" w:hAnsi="Trebuchet MS"/>
-          <w:sz w:val="20"/>
-          <w:szCs w:val="20"/>
-          <w:lang w:val="en-US"/>
-        </w:rPr>
-        <w:t xml:space="preserve">Computer Based Test </w:t>
-      </w:r>
-      <w:r>
-        <w:rPr>
-          <w:rFonts w:ascii="Trebuchet MS" w:hAnsi="Trebuchet MS"/>
-          <w:sz w:val="20"/>
-          <w:szCs w:val="20"/>
-          <w:lang w:val="en-US"/>
-        </w:rPr>
-        <w:t>application</w:t>
-      </w:r>
-      <w:r>
-        <w:rPr>
-          <w:rFonts w:ascii="Trebuchet MS" w:hAnsi="Trebuchet MS"/>
-          <w:sz w:val="20"/>
-          <w:szCs w:val="20"/>
-          <w:lang w:val="en-US"/>
-        </w:rPr>
-        <w:t xml:space="preserve"> which used by PJI office (</w:t>
-      </w:r>
-      <w:proofErr w:type="spellStart"/>
-      <w:r>
-        <w:rPr>
-          <w:rFonts w:ascii="Trebuchet MS" w:hAnsi="Trebuchet MS"/>
-          <w:sz w:val="20"/>
-          <w:szCs w:val="20"/>
-          <w:lang w:val="en-US"/>
-        </w:rPr>
-        <w:t>Kelapa</w:t>
-      </w:r>
-      <w:proofErr w:type="spellEnd"/>
-      <w:r>
-        <w:rPr>
-          <w:rFonts w:ascii="Trebuchet MS" w:hAnsi="Trebuchet MS"/>
-          <w:sz w:val="20"/>
-          <w:szCs w:val="20"/>
-          <w:lang w:val="en-US"/>
-        </w:rPr>
-        <w:t xml:space="preserve"> </w:t>
-      </w:r>
-      <w:proofErr w:type="spellStart"/>
-      <w:r>
-        <w:rPr>
-          <w:rFonts w:ascii="Trebuchet MS" w:hAnsi="Trebuchet MS"/>
-          <w:sz w:val="20"/>
-          <w:szCs w:val="20"/>
-          <w:lang w:val="en-US"/>
-        </w:rPr>
-        <w:t>Gading</w:t>
-      </w:r>
-      <w:proofErr w:type="spellEnd"/>
-      <w:r>
-        <w:rPr>
-          <w:rFonts w:ascii="Trebuchet MS" w:hAnsi="Trebuchet MS"/>
-          <w:sz w:val="20"/>
-          <w:szCs w:val="20"/>
-          <w:lang w:val="en-US"/>
-        </w:rPr>
-        <w:t xml:space="preserve">) for </w:t>
-      </w:r>
-      <w:r>
-        <w:rPr>
-          <w:rFonts w:ascii="Trebuchet MS" w:hAnsi="Trebuchet MS"/>
-          <w:sz w:val="20"/>
-          <w:szCs w:val="20"/>
-          <w:lang w:val="en-US"/>
-        </w:rPr>
-        <w:t>employee recruitment.</w:t>
+          <w:b/>
+          <w:sz w:val="20"/>
+          <w:szCs w:val="20"/>
+          <w:lang w:val="en-US"/>
+        </w:rPr>
+      </w:pPr>
+      <w:r>
+        <w:rPr>
+          <w:rFonts w:ascii="Trebuchet MS" w:hAnsi="Trebuchet MS"/>
+          <w:sz w:val="20"/>
+          <w:szCs w:val="20"/>
+          <w:lang w:val="en-US"/>
+        </w:rPr>
+        <w:t>Perform routine maintenance to always develop for a better version.</w:t>
       </w:r>
     </w:p>
     <w:p>
@@ -2584,66 +2053,229 @@
         <w:jc w:val="both"/>
         <w:rPr>
           <w:rFonts w:ascii="Trebuchet MS" w:hAnsi="Trebuchet MS"/>
-          <w:sz w:val="20"/>
-          <w:szCs w:val="20"/>
-          <w:lang w:val="en-US"/>
-        </w:rPr>
-      </w:pPr>
-      <w:r>
-        <w:rPr>
-          <w:rFonts w:ascii="Trebuchet MS" w:hAnsi="Trebuchet MS"/>
-          <w:sz w:val="20"/>
-          <w:szCs w:val="20"/>
-          <w:lang w:val="en-US"/>
-        </w:rPr>
-        <w:t>Learned and mastered AngularJS which use</w:t>
-      </w:r>
-      <w:r>
-        <w:rPr>
-          <w:rFonts w:ascii="Trebuchet MS" w:hAnsi="Trebuchet MS"/>
-          <w:sz w:val="20"/>
-          <w:szCs w:val="20"/>
-          <w:lang w:val="en-US"/>
-        </w:rPr>
-        <w:t>d</w:t>
-      </w:r>
-      <w:r>
-        <w:rPr>
-          <w:rFonts w:ascii="Trebuchet MS" w:hAnsi="Trebuchet MS"/>
-          <w:sz w:val="20"/>
-          <w:szCs w:val="20"/>
-          <w:lang w:val="en-US"/>
-        </w:rPr>
-        <w:t xml:space="preserve"> to build the application.</w:t>
-      </w:r>
-      <w:r>
-        <w:rPr>
-          <w:rFonts w:ascii="Trebuchet MS" w:hAnsi="Trebuchet MS"/>
-          <w:sz w:val="20"/>
-          <w:szCs w:val="20"/>
-          <w:lang w:val="en-US"/>
-        </w:rPr>
-        <w:t xml:space="preserve"> AngularJS is a </w:t>
-      </w:r>
-      <w:proofErr w:type="spellStart"/>
-      <w:r>
-        <w:rPr>
-          <w:rFonts w:ascii="Trebuchet MS" w:hAnsi="Trebuchet MS"/>
-          <w:sz w:val="20"/>
-          <w:szCs w:val="20"/>
-          <w:lang w:val="en-US"/>
-        </w:rPr>
-        <w:t>javascript</w:t>
-      </w:r>
-      <w:proofErr w:type="spellEnd"/>
-      <w:r>
-        <w:rPr>
-          <w:rFonts w:ascii="Trebuchet MS" w:hAnsi="Trebuchet MS"/>
-          <w:sz w:val="20"/>
-          <w:szCs w:val="20"/>
-          <w:lang w:val="en-US"/>
-        </w:rPr>
-        <w:t xml:space="preserve"> framework developed by Google and one of the most known framework at the moment.</w:t>
+          <w:b/>
+          <w:sz w:val="20"/>
+          <w:szCs w:val="20"/>
+          <w:lang w:val="en-US"/>
+        </w:rPr>
+      </w:pPr>
+      <w:r>
+        <w:rPr>
+          <w:rFonts w:ascii="Trebuchet MS" w:hAnsi="Trebuchet MS"/>
+          <w:sz w:val="20"/>
+          <w:szCs w:val="20"/>
+          <w:lang w:val="en-US"/>
+        </w:rPr>
+        <w:t>Perform training to employee</w:t>
+      </w:r>
+      <w:r>
+        <w:rPr>
+          <w:rFonts w:ascii="Trebuchet MS" w:hAnsi="Trebuchet MS"/>
+          <w:sz w:val="20"/>
+          <w:szCs w:val="20"/>
+          <w:lang w:val="en-US"/>
+        </w:rPr>
+        <w:t>s</w:t>
+      </w:r>
+      <w:r>
+        <w:rPr>
+          <w:rFonts w:ascii="Trebuchet MS" w:hAnsi="Trebuchet MS"/>
+          <w:sz w:val="20"/>
+          <w:szCs w:val="20"/>
+          <w:lang w:val="en-US"/>
+        </w:rPr>
+        <w:t xml:space="preserve"> until all employee is ready </w:t>
+      </w:r>
+      <w:r>
+        <w:rPr>
+          <w:rFonts w:ascii="Trebuchet MS" w:hAnsi="Trebuchet MS"/>
+          <w:sz w:val="20"/>
+          <w:szCs w:val="20"/>
+          <w:lang w:val="en-US"/>
+        </w:rPr>
+        <w:t>to use the application and moved from conventional system</w:t>
+      </w:r>
+      <w:r>
+        <w:rPr>
+          <w:rFonts w:ascii="Trebuchet MS" w:hAnsi="Trebuchet MS"/>
+          <w:sz w:val="20"/>
+          <w:szCs w:val="20"/>
+          <w:lang w:val="en-US"/>
+        </w:rPr>
+        <w:t>.</w:t>
+      </w:r>
+    </w:p>
+    <w:p>
+      <w:pPr>
+        <w:pStyle w:val="ListParagraph"/>
+        <w:ind w:left="1080"/>
+        <w:jc w:val="both"/>
+        <w:rPr>
+          <w:rFonts w:ascii="Trebuchet MS" w:hAnsi="Trebuchet MS"/>
+          <w:b/>
+          <w:sz w:val="20"/>
+          <w:szCs w:val="20"/>
+          <w:lang w:val="en-US"/>
+        </w:rPr>
+      </w:pPr>
+    </w:p>
+    <w:p>
+      <w:pPr>
+        <w:ind w:left="360"/>
+        <w:jc w:val="both"/>
+        <w:rPr>
+          <w:rFonts w:ascii="Trebuchet MS" w:hAnsi="Trebuchet MS"/>
+          <w:sz w:val="20"/>
+          <w:szCs w:val="20"/>
+          <w:lang w:val="en-US"/>
+        </w:rPr>
+      </w:pPr>
+      <w:r>
+        <w:rPr>
+          <w:rFonts w:ascii="Trebuchet MS" w:hAnsi="Trebuchet MS"/>
+          <w:b/>
+          <w:bCs/>
+          <w:sz w:val="20"/>
+          <w:szCs w:val="20"/>
+          <w:lang w:val="en-US"/>
+        </w:rPr>
+        <w:t>PT. Pactera Jatis Indonesia</w:t>
+      </w:r>
+      <w:r>
+        <w:rPr>
+          <w:rFonts w:ascii="Trebuchet MS" w:hAnsi="Trebuchet MS"/>
+          <w:sz w:val="20"/>
+          <w:szCs w:val="20"/>
+          <w:lang w:val="en-US"/>
+        </w:rPr>
+        <w:t>, Jakarta, Indonesia</w:t>
+      </w:r>
+      <w:r>
+        <w:rPr>
+          <w:rFonts w:ascii="Trebuchet MS" w:hAnsi="Trebuchet MS"/>
+          <w:sz w:val="20"/>
+          <w:szCs w:val="20"/>
+          <w:lang w:val="en-US"/>
+        </w:rPr>
+        <w:tab/>
+        <w:t xml:space="preserve">      </w:t>
+      </w:r>
+      <w:r>
+        <w:rPr>
+          <w:rFonts w:ascii="Trebuchet MS" w:hAnsi="Trebuchet MS"/>
+          <w:sz w:val="20"/>
+          <w:szCs w:val="20"/>
+          <w:lang w:val="en-US"/>
+        </w:rPr>
+        <w:tab/>
+      </w:r>
+      <w:r>
+        <w:rPr>
+          <w:rFonts w:ascii="Trebuchet MS" w:hAnsi="Trebuchet MS"/>
+          <w:sz w:val="20"/>
+          <w:szCs w:val="20"/>
+          <w:lang w:val="en-US"/>
+        </w:rPr>
+        <w:tab/>
+      </w:r>
+      <w:r>
+        <w:rPr>
+          <w:rFonts w:ascii="Trebuchet MS" w:hAnsi="Trebuchet MS"/>
+          <w:sz w:val="20"/>
+          <w:szCs w:val="20"/>
+          <w:lang w:val="en-US"/>
+        </w:rPr>
+        <w:tab/>
+        <w:t xml:space="preserve">      </w:t>
+      </w:r>
+      <w:r>
+        <w:rPr>
+          <w:rFonts w:ascii="Trebuchet MS" w:hAnsi="Trebuchet MS"/>
+          <w:sz w:val="20"/>
+          <w:szCs w:val="20"/>
+          <w:lang w:val="en-US"/>
+        </w:rPr>
+        <w:t>June 2017-August 2017</w:t>
+      </w:r>
+    </w:p>
+    <w:p>
+      <w:pPr>
+        <w:ind w:left="360"/>
+        <w:jc w:val="both"/>
+        <w:rPr>
+          <w:rFonts w:ascii="Trebuchet MS" w:hAnsi="Trebuchet MS"/>
+          <w:i/>
+          <w:iCs/>
+          <w:sz w:val="20"/>
+          <w:szCs w:val="20"/>
+          <w:lang w:val="en-US"/>
+        </w:rPr>
+      </w:pPr>
+      <w:r>
+        <w:rPr>
+          <w:rFonts w:ascii="Trebuchet MS" w:hAnsi="Trebuchet MS"/>
+          <w:i/>
+          <w:iCs/>
+          <w:sz w:val="20"/>
+          <w:szCs w:val="20"/>
+          <w:lang w:val="en-US"/>
+        </w:rPr>
+        <w:t xml:space="preserve">PT Pactera Jatis Indonesia (PJI) is a joint venture between Pactera Technology International Ltd. (NASDAQ: PACT), a global consulting and technology services provider strategically headquartered in China, and Jatis Group, a leading Indonesian information technology and software consulting firms. In addition to </w:t>
+      </w:r>
+      <w:r>
+        <w:rPr>
+          <w:rFonts w:ascii="Trebuchet MS" w:hAnsi="Trebuchet MS"/>
+          <w:i/>
+          <w:iCs/>
+          <w:sz w:val="20"/>
+          <w:szCs w:val="20"/>
+          <w:lang w:val="en-US"/>
+        </w:rPr>
+        <w:t>service</w:t>
+      </w:r>
+      <w:r>
+        <w:rPr>
+          <w:rFonts w:ascii="Trebuchet MS" w:hAnsi="Trebuchet MS"/>
+          <w:i/>
+          <w:iCs/>
+          <w:sz w:val="20"/>
+          <w:szCs w:val="20"/>
+          <w:lang w:val="en-US"/>
+        </w:rPr>
+        <w:t xml:space="preserve"> customers in the APAC region, PJI is positioned to be a one-stop reliable centre for businesses around the globe seeking business expansion in South East Asia’s booming economy.</w:t>
+      </w:r>
+    </w:p>
+    <w:p>
+      <w:pPr>
+        <w:ind w:left="360"/>
+        <w:jc w:val="both"/>
+        <w:rPr>
+          <w:rFonts w:ascii="Trebuchet MS" w:hAnsi="Trebuchet MS"/>
+          <w:sz w:val="20"/>
+          <w:szCs w:val="20"/>
+          <w:u w:val="single"/>
+          <w:lang w:val="en-US"/>
+        </w:rPr>
+      </w:pPr>
+      <w:r>
+        <w:rPr>
+          <w:rFonts w:ascii="Trebuchet MS" w:hAnsi="Trebuchet MS"/>
+          <w:sz w:val="20"/>
+          <w:szCs w:val="20"/>
+          <w:u w:val="single"/>
+          <w:lang w:val="en-US"/>
+        </w:rPr>
+        <w:t>Front-E</w:t>
+      </w:r>
+      <w:r>
+        <w:rPr>
+          <w:rFonts w:ascii="Trebuchet MS" w:hAnsi="Trebuchet MS"/>
+          <w:sz w:val="20"/>
+          <w:szCs w:val="20"/>
+          <w:u w:val="single"/>
+          <w:lang w:val="en-US"/>
+        </w:rPr>
+        <w:t>nd Web Developer</w:t>
       </w:r>
     </w:p>
     <w:p>
@@ -2668,7 +2300,70 @@
           <w:szCs w:val="20"/>
           <w:lang w:val="en-US"/>
         </w:rPr>
-        <w:t>Learned how to use API and Rest web service which used by team when developed the application.</w:t>
+        <w:t xml:space="preserve">Created </w:t>
+      </w:r>
+      <w:r>
+        <w:rPr>
+          <w:rFonts w:ascii="Trebuchet MS" w:hAnsi="Trebuchet MS"/>
+          <w:sz w:val="20"/>
+          <w:szCs w:val="20"/>
+          <w:lang w:val="en-US"/>
+        </w:rPr>
+        <w:t xml:space="preserve">and finished </w:t>
+      </w:r>
+      <w:r>
+        <w:rPr>
+          <w:rFonts w:ascii="Trebuchet MS" w:hAnsi="Trebuchet MS"/>
+          <w:sz w:val="20"/>
+          <w:szCs w:val="20"/>
+          <w:lang w:val="en-US"/>
+        </w:rPr>
+        <w:t xml:space="preserve">Computer Based Test </w:t>
+      </w:r>
+      <w:r>
+        <w:rPr>
+          <w:rFonts w:ascii="Trebuchet MS" w:hAnsi="Trebuchet MS"/>
+          <w:sz w:val="20"/>
+          <w:szCs w:val="20"/>
+          <w:lang w:val="en-US"/>
+        </w:rPr>
+        <w:t>application</w:t>
+      </w:r>
+      <w:r>
+        <w:rPr>
+          <w:rFonts w:ascii="Trebuchet MS" w:hAnsi="Trebuchet MS"/>
+          <w:sz w:val="20"/>
+          <w:szCs w:val="20"/>
+          <w:lang w:val="en-US"/>
+        </w:rPr>
+        <w:t xml:space="preserve"> which used by PJI office (</w:t>
+      </w:r>
+      <w:r>
+        <w:rPr>
+          <w:rFonts w:ascii="Trebuchet MS" w:hAnsi="Trebuchet MS"/>
+          <w:sz w:val="20"/>
+          <w:szCs w:val="20"/>
+          <w:lang w:val="en-US"/>
+        </w:rPr>
+        <w:t>Kelapa Gading</w:t>
+      </w:r>
+      <w:r>
+        <w:rPr>
+          <w:rFonts w:ascii="Trebuchet MS" w:hAnsi="Trebuchet MS"/>
+          <w:sz w:val="20"/>
+          <w:szCs w:val="20"/>
+          <w:lang w:val="en-US"/>
+        </w:rPr>
+        <w:t xml:space="preserve">) for </w:t>
+      </w:r>
+      <w:r>
+        <w:rPr>
+          <w:rFonts w:ascii="Trebuchet MS" w:hAnsi="Trebuchet MS"/>
+          <w:sz w:val="20"/>
+          <w:szCs w:val="20"/>
+          <w:lang w:val="en-US"/>
+        </w:rPr>
+        <w:t>employee recruitment.</w:t>
       </w:r>
     </w:p>
     <w:p>
@@ -2693,27 +2388,34 @@
           <w:szCs w:val="20"/>
           <w:lang w:val="en-US"/>
         </w:rPr>
-        <w:t xml:space="preserve">Learned and mastered how to use remote especially </w:t>
-      </w:r>
-      <w:proofErr w:type="spellStart"/>
-      <w:r>
-        <w:rPr>
-          <w:rFonts w:ascii="Trebuchet MS" w:hAnsi="Trebuchet MS"/>
-          <w:sz w:val="20"/>
-          <w:szCs w:val="20"/>
-          <w:lang w:val="en-US"/>
-        </w:rPr>
-        <w:t>Github</w:t>
-      </w:r>
-      <w:proofErr w:type="spellEnd"/>
-      <w:r>
-        <w:rPr>
-          <w:rFonts w:ascii="Trebuchet MS" w:hAnsi="Trebuchet MS"/>
-          <w:sz w:val="20"/>
-          <w:szCs w:val="20"/>
-          <w:lang w:val="en-US"/>
-        </w:rPr>
-        <w:t>.</w:t>
+        <w:t>Learned and mastered AngularJS which use</w:t>
+      </w:r>
+      <w:r>
+        <w:rPr>
+          <w:rFonts w:ascii="Trebuchet MS" w:hAnsi="Trebuchet MS"/>
+          <w:sz w:val="20"/>
+          <w:szCs w:val="20"/>
+          <w:lang w:val="en-US"/>
+        </w:rPr>
+        <w:t>d</w:t>
+      </w:r>
+      <w:r>
+        <w:rPr>
+          <w:rFonts w:ascii="Trebuchet MS" w:hAnsi="Trebuchet MS"/>
+          <w:sz w:val="20"/>
+          <w:szCs w:val="20"/>
+          <w:lang w:val="en-US"/>
+        </w:rPr>
+        <w:t xml:space="preserve"> to build the application.</w:t>
+      </w:r>
+      <w:r>
+        <w:rPr>
+          <w:rFonts w:ascii="Trebuchet MS" w:hAnsi="Trebuchet MS"/>
+          <w:sz w:val="20"/>
+          <w:szCs w:val="20"/>
+          <w:lang w:val="en-US"/>
+        </w:rPr>
+        <w:t xml:space="preserve"> AngularJS is a javascript framework developed by Google and one of the most known framework at the moment.</w:t>
       </w:r>
     </w:p>
     <w:p>
@@ -2738,25 +2440,8 @@
           <w:szCs w:val="20"/>
           <w:lang w:val="en-US"/>
         </w:rPr>
-        <w:t xml:space="preserve">Learned how SDLC Agile Scrum works, how to cooperate with team and how to be responsible </w:t>
-      </w:r>
-      <w:r>
-        <w:rPr>
-          <w:rFonts w:ascii="Trebuchet MS" w:hAnsi="Trebuchet MS"/>
-          <w:sz w:val="20"/>
-          <w:szCs w:val="20"/>
-          <w:lang w:val="en-US"/>
-        </w:rPr>
-        <w:t>with</w:t>
-      </w:r>
-      <w:r>
-        <w:rPr>
-          <w:rFonts w:ascii="Trebuchet MS" w:hAnsi="Trebuchet MS"/>
-          <w:sz w:val="20"/>
-          <w:szCs w:val="20"/>
-          <w:lang w:val="en-US"/>
-        </w:rPr>
-        <w:t xml:space="preserve"> own job.</w:t>
+        <w:lastRenderedPageBreak/>
+        <w:t>Learned how to use API and Rest web service which used by team when developed the application.</w:t>
       </w:r>
     </w:p>
     <w:p>
@@ -2781,26 +2466,7 @@
           <w:szCs w:val="20"/>
           <w:lang w:val="en-US"/>
         </w:rPr>
-        <w:lastRenderedPageBreak/>
-        <w:t xml:space="preserve">Presented the final project to </w:t>
-      </w:r>
-      <w:r>
-        <w:rPr>
-          <w:rFonts w:ascii="Trebuchet MS" w:hAnsi="Trebuchet MS"/>
-          <w:sz w:val="20"/>
-          <w:szCs w:val="20"/>
-          <w:lang w:val="en-US"/>
-        </w:rPr>
-        <w:t xml:space="preserve">executive team and HR team, also </w:t>
-      </w:r>
-      <w:r>
-        <w:rPr>
-          <w:rFonts w:ascii="Trebuchet MS" w:hAnsi="Trebuchet MS"/>
-          <w:sz w:val="20"/>
-          <w:szCs w:val="20"/>
-          <w:lang w:val="en-US"/>
-        </w:rPr>
-        <w:t>taught them as the user how to use the application and how it works.</w:t>
+        <w:t>Learned and mastered how to use remote especially Github.</w:t>
       </w:r>
     </w:p>
     <w:p>
@@ -2825,412 +2491,25 @@
           <w:szCs w:val="20"/>
           <w:lang w:val="en-US"/>
         </w:rPr>
-        <w:t>Learned how to blend and behave with other employee</w:t>
-      </w:r>
-      <w:r>
-        <w:rPr>
-          <w:rFonts w:ascii="Trebuchet MS" w:hAnsi="Trebuchet MS"/>
-          <w:sz w:val="20"/>
-          <w:szCs w:val="20"/>
-          <w:lang w:val="en-US"/>
-        </w:rPr>
-        <w:t>s</w:t>
-      </w:r>
-      <w:r>
-        <w:rPr>
-          <w:rFonts w:ascii="Trebuchet MS" w:hAnsi="Trebuchet MS"/>
-          <w:sz w:val="20"/>
-          <w:szCs w:val="20"/>
-          <w:lang w:val="en-US"/>
-        </w:rPr>
-        <w:t>, staff</w:t>
-      </w:r>
-      <w:r>
-        <w:rPr>
-          <w:rFonts w:ascii="Trebuchet MS" w:hAnsi="Trebuchet MS"/>
-          <w:sz w:val="20"/>
-          <w:szCs w:val="20"/>
-          <w:lang w:val="en-US"/>
-        </w:rPr>
-        <w:t>s</w:t>
-      </w:r>
-      <w:r>
-        <w:rPr>
-          <w:rFonts w:ascii="Trebuchet MS" w:hAnsi="Trebuchet MS"/>
-          <w:sz w:val="20"/>
-          <w:szCs w:val="20"/>
-          <w:lang w:val="en-US"/>
-        </w:rPr>
-        <w:t>, and co-workers.</w:t>
-      </w:r>
-    </w:p>
-    <w:p>
-      <w:pPr>
-        <w:pStyle w:val="ListParagraph"/>
-        <w:ind w:left="1080"/>
-        <w:jc w:val="both"/>
-        <w:rPr>
-          <w:rFonts w:ascii="Trebuchet MS" w:hAnsi="Trebuchet MS"/>
-          <w:sz w:val="20"/>
-          <w:szCs w:val="20"/>
-          <w:lang w:val="en-US"/>
-        </w:rPr>
-      </w:pPr>
-    </w:p>
-    <w:p>
-      <w:pPr>
-        <w:ind w:left="360"/>
-        <w:jc w:val="both"/>
-        <w:rPr>
-          <w:rFonts w:ascii="Trebuchet MS" w:hAnsi="Trebuchet MS"/>
-          <w:sz w:val="20"/>
-          <w:szCs w:val="20"/>
-          <w:lang w:val="en-US"/>
-        </w:rPr>
-      </w:pPr>
-      <w:r>
-        <w:rPr>
-          <w:rFonts w:ascii="Trebuchet MS" w:hAnsi="Trebuchet MS"/>
-          <w:b/>
-          <w:sz w:val="20"/>
-          <w:szCs w:val="20"/>
-          <w:lang w:val="en-US"/>
-        </w:rPr>
-        <w:t>Freelance Web Developer</w:t>
-      </w:r>
-      <w:r>
-        <w:rPr>
-          <w:rFonts w:ascii="Trebuchet MS" w:hAnsi="Trebuchet MS"/>
-          <w:bCs/>
-          <w:sz w:val="20"/>
-          <w:szCs w:val="20"/>
-          <w:lang w:val="en-US"/>
-        </w:rPr>
-        <w:t>,</w:t>
-      </w:r>
-      <w:r>
-        <w:rPr>
-          <w:rFonts w:ascii="Trebuchet MS" w:hAnsi="Trebuchet MS"/>
-          <w:b/>
-          <w:sz w:val="20"/>
-          <w:szCs w:val="20"/>
-          <w:lang w:val="en-US"/>
-        </w:rPr>
-        <w:t xml:space="preserve"> </w:t>
-      </w:r>
-      <w:proofErr w:type="spellStart"/>
-      <w:r>
-        <w:rPr>
-          <w:rFonts w:ascii="Trebuchet MS" w:hAnsi="Trebuchet MS"/>
-          <w:sz w:val="20"/>
-          <w:szCs w:val="20"/>
-          <w:lang w:val="en-US"/>
-        </w:rPr>
-        <w:t>Pos</w:t>
-      </w:r>
-      <w:proofErr w:type="spellEnd"/>
-      <w:r>
-        <w:rPr>
-          <w:rFonts w:ascii="Trebuchet MS" w:hAnsi="Trebuchet MS"/>
-          <w:sz w:val="20"/>
-          <w:szCs w:val="20"/>
-          <w:lang w:val="en-US"/>
-        </w:rPr>
-        <w:t xml:space="preserve"> </w:t>
-      </w:r>
-      <w:proofErr w:type="spellStart"/>
-      <w:r>
-        <w:rPr>
-          <w:rFonts w:ascii="Trebuchet MS" w:hAnsi="Trebuchet MS"/>
-          <w:sz w:val="20"/>
-          <w:szCs w:val="20"/>
-          <w:lang w:val="en-US"/>
-        </w:rPr>
-        <w:t>Logistik</w:t>
-      </w:r>
-      <w:proofErr w:type="spellEnd"/>
-      <w:r>
-        <w:rPr>
-          <w:rFonts w:ascii="Trebuchet MS" w:hAnsi="Trebuchet MS"/>
-          <w:sz w:val="20"/>
-          <w:szCs w:val="20"/>
-          <w:lang w:val="en-US"/>
-        </w:rPr>
-        <w:t xml:space="preserve"> Indonesia, Jakarta.</w:t>
-      </w:r>
-      <w:r>
-        <w:rPr>
-          <w:rFonts w:ascii="Trebuchet MS" w:hAnsi="Trebuchet MS"/>
-          <w:sz w:val="20"/>
-          <w:szCs w:val="20"/>
-          <w:lang w:val="en-US"/>
-        </w:rPr>
-        <w:tab/>
-      </w:r>
-      <w:r>
-        <w:rPr>
-          <w:rFonts w:ascii="Trebuchet MS" w:hAnsi="Trebuchet MS"/>
-          <w:sz w:val="20"/>
-          <w:szCs w:val="20"/>
-          <w:lang w:val="en-US"/>
-        </w:rPr>
-        <w:tab/>
-      </w:r>
-      <w:r>
-        <w:rPr>
-          <w:rFonts w:ascii="Trebuchet MS" w:hAnsi="Trebuchet MS"/>
-          <w:sz w:val="20"/>
-          <w:szCs w:val="20"/>
-          <w:lang w:val="en-US"/>
-        </w:rPr>
-        <w:tab/>
-        <w:t xml:space="preserve">      July 2017-August 2017</w:t>
-      </w:r>
-    </w:p>
-    <w:p>
-      <w:pPr>
-        <w:ind w:left="360"/>
-        <w:jc w:val="both"/>
-        <w:rPr>
-          <w:rFonts w:ascii="Trebuchet MS" w:hAnsi="Trebuchet MS"/>
-          <w:sz w:val="20"/>
-          <w:szCs w:val="20"/>
-          <w:lang w:val="en-US"/>
-        </w:rPr>
-      </w:pPr>
-      <w:r>
-        <w:rPr>
-          <w:rFonts w:ascii="Trebuchet MS" w:hAnsi="Trebuchet MS"/>
-          <w:sz w:val="20"/>
-          <w:szCs w:val="20"/>
-          <w:lang w:val="en-US"/>
-        </w:rPr>
-        <w:t xml:space="preserve">As </w:t>
-      </w:r>
-      <w:r>
-        <w:rPr>
-          <w:rFonts w:ascii="Trebuchet MS" w:hAnsi="Trebuchet MS"/>
-          <w:sz w:val="20"/>
-          <w:szCs w:val="20"/>
-          <w:lang w:val="en-US"/>
-        </w:rPr>
-        <w:t>a subsidiary from PT</w:t>
-      </w:r>
-      <w:r>
-        <w:rPr>
-          <w:rFonts w:ascii="Trebuchet MS" w:hAnsi="Trebuchet MS"/>
-          <w:sz w:val="20"/>
-          <w:szCs w:val="20"/>
-          <w:lang w:val="en-US"/>
-        </w:rPr>
-        <w:t xml:space="preserve">. </w:t>
-      </w:r>
-      <w:proofErr w:type="spellStart"/>
-      <w:r>
-        <w:rPr>
-          <w:rFonts w:ascii="Trebuchet MS" w:hAnsi="Trebuchet MS"/>
-          <w:sz w:val="20"/>
-          <w:szCs w:val="20"/>
-          <w:lang w:val="en-US"/>
-        </w:rPr>
-        <w:t>Pos</w:t>
-      </w:r>
-      <w:proofErr w:type="spellEnd"/>
-      <w:r>
-        <w:rPr>
-          <w:rFonts w:ascii="Trebuchet MS" w:hAnsi="Trebuchet MS"/>
-          <w:sz w:val="20"/>
-          <w:szCs w:val="20"/>
-          <w:lang w:val="en-US"/>
-        </w:rPr>
-        <w:t xml:space="preserve"> Indonesia, </w:t>
-      </w:r>
-      <w:proofErr w:type="spellStart"/>
-      <w:r>
-        <w:rPr>
-          <w:rFonts w:ascii="Trebuchet MS" w:hAnsi="Trebuchet MS"/>
-          <w:sz w:val="20"/>
-          <w:szCs w:val="20"/>
-          <w:lang w:val="en-US"/>
-        </w:rPr>
-        <w:t>Pos</w:t>
-      </w:r>
-      <w:proofErr w:type="spellEnd"/>
-      <w:r>
-        <w:rPr>
-          <w:rFonts w:ascii="Trebuchet MS" w:hAnsi="Trebuchet MS"/>
-          <w:sz w:val="20"/>
-          <w:szCs w:val="20"/>
-          <w:lang w:val="en-US"/>
-        </w:rPr>
-        <w:t xml:space="preserve"> </w:t>
-      </w:r>
-      <w:proofErr w:type="spellStart"/>
-      <w:r>
-        <w:rPr>
-          <w:rFonts w:ascii="Trebuchet MS" w:hAnsi="Trebuchet MS"/>
-          <w:sz w:val="20"/>
-          <w:szCs w:val="20"/>
-          <w:lang w:val="en-US"/>
-        </w:rPr>
-        <w:t>Logistik</w:t>
-      </w:r>
-      <w:proofErr w:type="spellEnd"/>
-      <w:r>
-        <w:rPr>
-          <w:rFonts w:ascii="Trebuchet MS" w:hAnsi="Trebuchet MS"/>
-          <w:sz w:val="20"/>
-          <w:szCs w:val="20"/>
-          <w:lang w:val="en-US"/>
-        </w:rPr>
-        <w:t xml:space="preserve"> Indonesia </w:t>
-      </w:r>
-      <w:r>
-        <w:rPr>
-          <w:rFonts w:ascii="Trebuchet MS" w:hAnsi="Trebuchet MS"/>
-          <w:sz w:val="20"/>
-          <w:szCs w:val="20"/>
-          <w:lang w:val="en-US"/>
-        </w:rPr>
-        <w:t>operate</w:t>
-      </w:r>
-      <w:r>
-        <w:rPr>
-          <w:rFonts w:ascii="Trebuchet MS" w:hAnsi="Trebuchet MS"/>
-          <w:sz w:val="20"/>
-          <w:szCs w:val="20"/>
-          <w:lang w:val="en-US"/>
-        </w:rPr>
-        <w:t>s</w:t>
-      </w:r>
-      <w:r>
-        <w:rPr>
-          <w:rFonts w:ascii="Trebuchet MS" w:hAnsi="Trebuchet MS"/>
-          <w:sz w:val="20"/>
-          <w:szCs w:val="20"/>
-          <w:lang w:val="en-US"/>
-        </w:rPr>
-        <w:t xml:space="preserve"> independently to maximize logistics business opportunities in Indonesia while also utilizing the network of </w:t>
-      </w:r>
-      <w:proofErr w:type="spellStart"/>
-      <w:r>
-        <w:rPr>
-          <w:rFonts w:ascii="Trebuchet MS" w:hAnsi="Trebuchet MS"/>
-          <w:sz w:val="20"/>
-          <w:szCs w:val="20"/>
-          <w:lang w:val="en-US"/>
-        </w:rPr>
-        <w:t>Pos</w:t>
-      </w:r>
-      <w:proofErr w:type="spellEnd"/>
-      <w:r>
-        <w:rPr>
-          <w:rFonts w:ascii="Trebuchet MS" w:hAnsi="Trebuchet MS"/>
-          <w:sz w:val="20"/>
-          <w:szCs w:val="20"/>
-          <w:lang w:val="en-US"/>
-        </w:rPr>
-        <w:t xml:space="preserve"> Indonesia that has been established throughout Indonesia, with 4,367 branch offices and 33,000 selling points.</w:t>
-      </w:r>
-      <w:r>
-        <w:rPr>
-          <w:rFonts w:ascii="Trebuchet MS" w:hAnsi="Trebuchet MS"/>
-          <w:sz w:val="20"/>
-          <w:szCs w:val="20"/>
-          <w:lang w:val="en-US"/>
-        </w:rPr>
-        <w:t xml:space="preserve"> Application </w:t>
-      </w:r>
-      <w:r>
-        <w:rPr>
-          <w:rFonts w:ascii="Trebuchet MS" w:hAnsi="Trebuchet MS"/>
-          <w:sz w:val="20"/>
-          <w:szCs w:val="20"/>
-          <w:lang w:val="en-US"/>
-        </w:rPr>
-        <w:t xml:space="preserve">is </w:t>
-      </w:r>
-      <w:r>
-        <w:rPr>
-          <w:rFonts w:ascii="Trebuchet MS" w:hAnsi="Trebuchet MS"/>
-          <w:sz w:val="20"/>
-          <w:szCs w:val="20"/>
-          <w:lang w:val="en-US"/>
-        </w:rPr>
-        <w:t xml:space="preserve">using </w:t>
-      </w:r>
-      <w:proofErr w:type="spellStart"/>
-      <w:r>
-        <w:rPr>
-          <w:rFonts w:ascii="Trebuchet MS" w:hAnsi="Trebuchet MS"/>
-          <w:sz w:val="20"/>
-          <w:szCs w:val="20"/>
-          <w:lang w:val="en-US"/>
-        </w:rPr>
-        <w:t>Laravel</w:t>
-      </w:r>
-      <w:proofErr w:type="spellEnd"/>
-      <w:r>
-        <w:rPr>
-          <w:rFonts w:ascii="Trebuchet MS" w:hAnsi="Trebuchet MS"/>
-          <w:sz w:val="20"/>
-          <w:szCs w:val="20"/>
-          <w:lang w:val="en-US"/>
-        </w:rPr>
-        <w:t xml:space="preserve"> 5.4 and MySQL database.</w:t>
-      </w:r>
-    </w:p>
-    <w:p>
-      <w:pPr>
-        <w:ind w:left="360"/>
-        <w:jc w:val="both"/>
-        <w:rPr>
-          <w:rFonts w:ascii="Trebuchet MS" w:hAnsi="Trebuchet MS"/>
-          <w:sz w:val="20"/>
-          <w:szCs w:val="20"/>
-          <w:u w:val="single"/>
-          <w:lang w:val="en-US"/>
-        </w:rPr>
-      </w:pPr>
-      <w:r>
-        <w:rPr>
-          <w:rFonts w:ascii="Trebuchet MS" w:hAnsi="Trebuchet MS"/>
-          <w:sz w:val="20"/>
-          <w:szCs w:val="20"/>
-          <w:u w:val="single"/>
-          <w:lang w:val="en-US"/>
-        </w:rPr>
-        <w:t>Back end</w:t>
-      </w:r>
-      <w:r>
-        <w:rPr>
-          <w:rFonts w:ascii="Trebuchet MS" w:hAnsi="Trebuchet MS"/>
-          <w:sz w:val="20"/>
-          <w:szCs w:val="20"/>
-          <w:u w:val="single"/>
-          <w:lang w:val="en-US"/>
-        </w:rPr>
-        <w:t xml:space="preserve"> </w:t>
-      </w:r>
-      <w:r>
-        <w:rPr>
-          <w:rFonts w:ascii="Trebuchet MS" w:hAnsi="Trebuchet MS"/>
-          <w:sz w:val="20"/>
-          <w:szCs w:val="20"/>
-          <w:u w:val="single"/>
-          <w:lang w:val="en-US"/>
-        </w:rPr>
-        <w:t xml:space="preserve">&amp; front end </w:t>
-      </w:r>
-      <w:r>
-        <w:rPr>
-          <w:rFonts w:ascii="Trebuchet MS" w:hAnsi="Trebuchet MS"/>
-          <w:sz w:val="20"/>
-          <w:szCs w:val="20"/>
-          <w:u w:val="single"/>
-          <w:lang w:val="en-US"/>
-        </w:rPr>
-        <w:t>Web Developer</w:t>
+        <w:t xml:space="preserve">Learned how SDLC Agile Scrum works, how to cooperate with team and how to be responsible </w:t>
+      </w:r>
+      <w:r>
+        <w:rPr>
+          <w:rFonts w:ascii="Trebuchet MS" w:hAnsi="Trebuchet MS"/>
+          <w:sz w:val="20"/>
+          <w:szCs w:val="20"/>
+          <w:lang w:val="en-US"/>
+        </w:rPr>
+        <w:t>with</w:t>
+      </w:r>
+      <w:r>
+        <w:rPr>
+          <w:rFonts w:ascii="Trebuchet MS" w:hAnsi="Trebuchet MS"/>
+          <w:sz w:val="20"/>
+          <w:szCs w:val="20"/>
+          <w:lang w:val="en-US"/>
+        </w:rPr>
+        <w:t xml:space="preserve"> own job.</w:t>
       </w:r>
     </w:p>
     <w:p>
@@ -3255,34 +2534,25 @@
           <w:szCs w:val="20"/>
           <w:lang w:val="en-US"/>
         </w:rPr>
-        <w:t xml:space="preserve">Developed Vendor </w:t>
-      </w:r>
-      <w:r>
-        <w:rPr>
-          <w:rFonts w:ascii="Trebuchet MS" w:hAnsi="Trebuchet MS"/>
-          <w:sz w:val="20"/>
-          <w:szCs w:val="20"/>
-          <w:lang w:val="en-US"/>
-        </w:rPr>
-        <w:t>Evaluation System for m</w:t>
-      </w:r>
-      <w:r>
-        <w:rPr>
-          <w:rFonts w:ascii="Trebuchet MS" w:hAnsi="Trebuchet MS"/>
-          <w:sz w:val="20"/>
-          <w:szCs w:val="20"/>
-          <w:lang w:val="en-US"/>
-        </w:rPr>
-        <w:t xml:space="preserve">easuring vendor performance and </w:t>
-      </w:r>
-      <w:r>
-        <w:rPr>
-          <w:rFonts w:ascii="Trebuchet MS" w:hAnsi="Trebuchet MS"/>
-          <w:sz w:val="20"/>
-          <w:szCs w:val="20"/>
-          <w:lang w:val="en-US"/>
-        </w:rPr>
-        <w:t>selection.</w:t>
+        <w:t xml:space="preserve">Presented the final project to </w:t>
+      </w:r>
+      <w:r>
+        <w:rPr>
+          <w:rFonts w:ascii="Trebuchet MS" w:hAnsi="Trebuchet MS"/>
+          <w:sz w:val="20"/>
+          <w:szCs w:val="20"/>
+          <w:lang w:val="en-US"/>
+        </w:rPr>
+        <w:t xml:space="preserve">executive team and HR team, also </w:t>
+      </w:r>
+      <w:r>
+        <w:rPr>
+          <w:rFonts w:ascii="Trebuchet MS" w:hAnsi="Trebuchet MS"/>
+          <w:sz w:val="20"/>
+          <w:szCs w:val="20"/>
+          <w:lang w:val="en-US"/>
+        </w:rPr>
+        <w:t>taught them as the user how to use the application and how it works.</w:t>
       </w:r>
     </w:p>
     <w:p>
@@ -3307,16 +2577,331 @@
           <w:szCs w:val="20"/>
           <w:lang w:val="en-US"/>
         </w:rPr>
-        <w:t>Analyze and</w:t>
-      </w:r>
-      <w:r>
-        <w:rPr>
-          <w:rFonts w:ascii="Trebuchet MS" w:hAnsi="Trebuchet MS"/>
-          <w:sz w:val="20"/>
-          <w:szCs w:val="20"/>
-          <w:lang w:val="en-US"/>
-        </w:rPr>
-        <w:t xml:space="preserve"> created database that suitable for case problems.</w:t>
+        <w:t>Learned how to blend and behave with other employee</w:t>
+      </w:r>
+      <w:r>
+        <w:rPr>
+          <w:rFonts w:ascii="Trebuchet MS" w:hAnsi="Trebuchet MS"/>
+          <w:sz w:val="20"/>
+          <w:szCs w:val="20"/>
+          <w:lang w:val="en-US"/>
+        </w:rPr>
+        <w:t>s</w:t>
+      </w:r>
+      <w:r>
+        <w:rPr>
+          <w:rFonts w:ascii="Trebuchet MS" w:hAnsi="Trebuchet MS"/>
+          <w:sz w:val="20"/>
+          <w:szCs w:val="20"/>
+          <w:lang w:val="en-US"/>
+        </w:rPr>
+        <w:t>, staff</w:t>
+      </w:r>
+      <w:r>
+        <w:rPr>
+          <w:rFonts w:ascii="Trebuchet MS" w:hAnsi="Trebuchet MS"/>
+          <w:sz w:val="20"/>
+          <w:szCs w:val="20"/>
+          <w:lang w:val="en-US"/>
+        </w:rPr>
+        <w:t>s</w:t>
+      </w:r>
+      <w:r>
+        <w:rPr>
+          <w:rFonts w:ascii="Trebuchet MS" w:hAnsi="Trebuchet MS"/>
+          <w:sz w:val="20"/>
+          <w:szCs w:val="20"/>
+          <w:lang w:val="en-US"/>
+        </w:rPr>
+        <w:t>, and co-workers.</w:t>
+      </w:r>
+    </w:p>
+    <w:p>
+      <w:pPr>
+        <w:pStyle w:val="ListParagraph"/>
+        <w:ind w:left="1080"/>
+        <w:jc w:val="both"/>
+        <w:rPr>
+          <w:rFonts w:ascii="Trebuchet MS" w:hAnsi="Trebuchet MS"/>
+          <w:sz w:val="20"/>
+          <w:szCs w:val="20"/>
+          <w:lang w:val="en-US"/>
+        </w:rPr>
+      </w:pPr>
+    </w:p>
+    <w:p>
+      <w:pPr>
+        <w:ind w:left="360"/>
+        <w:jc w:val="both"/>
+        <w:rPr>
+          <w:rFonts w:ascii="Trebuchet MS" w:hAnsi="Trebuchet MS"/>
+          <w:sz w:val="20"/>
+          <w:szCs w:val="20"/>
+          <w:lang w:val="en-US"/>
+        </w:rPr>
+      </w:pPr>
+      <w:r>
+        <w:rPr>
+          <w:rFonts w:ascii="Trebuchet MS" w:hAnsi="Trebuchet MS"/>
+          <w:b/>
+          <w:bCs/>
+          <w:sz w:val="20"/>
+          <w:szCs w:val="20"/>
+          <w:lang w:val="en-US"/>
+        </w:rPr>
+        <w:t>Pos Logistik Indonesia</w:t>
+      </w:r>
+      <w:r>
+        <w:rPr>
+          <w:rFonts w:ascii="Trebuchet MS" w:hAnsi="Trebuchet MS"/>
+          <w:sz w:val="20"/>
+          <w:szCs w:val="20"/>
+          <w:lang w:val="en-US"/>
+        </w:rPr>
+        <w:t>, Jakarta.</w:t>
+      </w:r>
+      <w:r>
+        <w:rPr>
+          <w:rFonts w:ascii="Trebuchet MS" w:hAnsi="Trebuchet MS"/>
+          <w:sz w:val="20"/>
+          <w:szCs w:val="20"/>
+          <w:lang w:val="en-US"/>
+        </w:rPr>
+        <w:tab/>
+      </w:r>
+      <w:r>
+        <w:rPr>
+          <w:rFonts w:ascii="Trebuchet MS" w:hAnsi="Trebuchet MS"/>
+          <w:sz w:val="20"/>
+          <w:szCs w:val="20"/>
+          <w:lang w:val="en-US"/>
+        </w:rPr>
+        <w:tab/>
+      </w:r>
+      <w:r>
+        <w:rPr>
+          <w:rFonts w:ascii="Trebuchet MS" w:hAnsi="Trebuchet MS"/>
+          <w:sz w:val="20"/>
+          <w:szCs w:val="20"/>
+          <w:lang w:val="en-US"/>
+        </w:rPr>
+        <w:tab/>
+        <w:t xml:space="preserve">      </w:t>
+      </w:r>
+      <w:r>
+        <w:rPr>
+          <w:rFonts w:ascii="Trebuchet MS" w:hAnsi="Trebuchet MS"/>
+          <w:sz w:val="20"/>
+          <w:szCs w:val="20"/>
+          <w:lang w:val="en-US"/>
+        </w:rPr>
+        <w:tab/>
+      </w:r>
+      <w:r>
+        <w:rPr>
+          <w:rFonts w:ascii="Trebuchet MS" w:hAnsi="Trebuchet MS"/>
+          <w:sz w:val="20"/>
+          <w:szCs w:val="20"/>
+          <w:lang w:val="en-US"/>
+        </w:rPr>
+        <w:tab/>
+      </w:r>
+      <w:r>
+        <w:rPr>
+          <w:rFonts w:ascii="Trebuchet MS" w:hAnsi="Trebuchet MS"/>
+          <w:sz w:val="20"/>
+          <w:szCs w:val="20"/>
+          <w:lang w:val="en-US"/>
+        </w:rPr>
+        <w:tab/>
+        <w:t xml:space="preserve">       </w:t>
+      </w:r>
+      <w:r>
+        <w:rPr>
+          <w:rFonts w:ascii="Trebuchet MS" w:hAnsi="Trebuchet MS"/>
+          <w:sz w:val="20"/>
+          <w:szCs w:val="20"/>
+          <w:lang w:val="en-US"/>
+        </w:rPr>
+        <w:t>July 2017-August 2017</w:t>
+      </w:r>
+    </w:p>
+    <w:p>
+      <w:pPr>
+        <w:ind w:left="360"/>
+        <w:jc w:val="both"/>
+        <w:rPr>
+          <w:rFonts w:ascii="Trebuchet MS" w:hAnsi="Trebuchet MS"/>
+          <w:sz w:val="20"/>
+          <w:szCs w:val="20"/>
+          <w:lang w:val="en-US"/>
+        </w:rPr>
+      </w:pPr>
+      <w:r>
+        <w:rPr>
+          <w:rFonts w:ascii="Trebuchet MS" w:hAnsi="Trebuchet MS"/>
+          <w:sz w:val="20"/>
+          <w:szCs w:val="20"/>
+          <w:lang w:val="en-US"/>
+        </w:rPr>
+        <w:t xml:space="preserve">As </w:t>
+      </w:r>
+      <w:r>
+        <w:rPr>
+          <w:rFonts w:ascii="Trebuchet MS" w:hAnsi="Trebuchet MS"/>
+          <w:sz w:val="20"/>
+          <w:szCs w:val="20"/>
+          <w:lang w:val="en-US"/>
+        </w:rPr>
+        <w:t>a subsidiary from PT</w:t>
+      </w:r>
+      <w:r>
+        <w:rPr>
+          <w:rFonts w:ascii="Trebuchet MS" w:hAnsi="Trebuchet MS"/>
+          <w:sz w:val="20"/>
+          <w:szCs w:val="20"/>
+          <w:lang w:val="en-US"/>
+        </w:rPr>
+        <w:t xml:space="preserve">. Pos Indonesia, Pos Logistik Indonesia </w:t>
+      </w:r>
+      <w:r>
+        <w:rPr>
+          <w:rFonts w:ascii="Trebuchet MS" w:hAnsi="Trebuchet MS"/>
+          <w:sz w:val="20"/>
+          <w:szCs w:val="20"/>
+          <w:lang w:val="en-US"/>
+        </w:rPr>
+        <w:t>operate</w:t>
+      </w:r>
+      <w:r>
+        <w:rPr>
+          <w:rFonts w:ascii="Trebuchet MS" w:hAnsi="Trebuchet MS"/>
+          <w:sz w:val="20"/>
+          <w:szCs w:val="20"/>
+          <w:lang w:val="en-US"/>
+        </w:rPr>
+        <w:t>s</w:t>
+      </w:r>
+      <w:r>
+        <w:rPr>
+          <w:rFonts w:ascii="Trebuchet MS" w:hAnsi="Trebuchet MS"/>
+          <w:sz w:val="20"/>
+          <w:szCs w:val="20"/>
+          <w:lang w:val="en-US"/>
+        </w:rPr>
+        <w:t xml:space="preserve"> independently to maximize logistics business opportunities in Indonesia while also utilizing the network of Pos Indonesia that has been established throughout Indonesia, with 4,367 branch offices and 33,000 selling points.</w:t>
+      </w:r>
+      <w:r>
+        <w:rPr>
+          <w:rFonts w:ascii="Trebuchet MS" w:hAnsi="Trebuchet MS"/>
+          <w:sz w:val="20"/>
+          <w:szCs w:val="20"/>
+          <w:lang w:val="en-US"/>
+        </w:rPr>
+        <w:t xml:space="preserve"> Application </w:t>
+      </w:r>
+      <w:r>
+        <w:rPr>
+          <w:rFonts w:ascii="Trebuchet MS" w:hAnsi="Trebuchet MS"/>
+          <w:sz w:val="20"/>
+          <w:szCs w:val="20"/>
+          <w:lang w:val="en-US"/>
+        </w:rPr>
+        <w:t xml:space="preserve">is </w:t>
+      </w:r>
+      <w:r>
+        <w:rPr>
+          <w:rFonts w:ascii="Trebuchet MS" w:hAnsi="Trebuchet MS"/>
+          <w:sz w:val="20"/>
+          <w:szCs w:val="20"/>
+          <w:lang w:val="en-US"/>
+        </w:rPr>
+        <w:t>using Laravel 5.4 and MySQL database.</w:t>
+      </w:r>
+    </w:p>
+    <w:p>
+      <w:pPr>
+        <w:ind w:left="360"/>
+        <w:jc w:val="both"/>
+        <w:rPr>
+          <w:rFonts w:ascii="Trebuchet MS" w:hAnsi="Trebuchet MS"/>
+          <w:sz w:val="20"/>
+          <w:szCs w:val="20"/>
+          <w:u w:val="single"/>
+          <w:lang w:val="en-US"/>
+        </w:rPr>
+      </w:pPr>
+      <w:r>
+        <w:rPr>
+          <w:rFonts w:ascii="Trebuchet MS" w:hAnsi="Trebuchet MS"/>
+          <w:sz w:val="20"/>
+          <w:szCs w:val="20"/>
+          <w:u w:val="single"/>
+          <w:lang w:val="en-US"/>
+        </w:rPr>
+        <w:t xml:space="preserve">Freelance </w:t>
+      </w:r>
+      <w:r>
+        <w:rPr>
+          <w:rFonts w:ascii="Trebuchet MS" w:hAnsi="Trebuchet MS"/>
+          <w:sz w:val="20"/>
+          <w:szCs w:val="20"/>
+          <w:u w:val="single"/>
+          <w:lang w:val="en-US"/>
+        </w:rPr>
+        <w:t>Back-E</w:t>
+      </w:r>
+      <w:r>
+        <w:rPr>
+          <w:rFonts w:ascii="Trebuchet MS" w:hAnsi="Trebuchet MS"/>
+          <w:sz w:val="20"/>
+          <w:szCs w:val="20"/>
+          <w:u w:val="single"/>
+          <w:lang w:val="en-US"/>
+        </w:rPr>
+        <w:t>nd</w:t>
+      </w:r>
+      <w:r>
+        <w:rPr>
+          <w:rFonts w:ascii="Trebuchet MS" w:hAnsi="Trebuchet MS"/>
+          <w:sz w:val="20"/>
+          <w:szCs w:val="20"/>
+          <w:u w:val="single"/>
+          <w:lang w:val="en-US"/>
+        </w:rPr>
+        <w:t xml:space="preserve"> </w:t>
+      </w:r>
+      <w:r>
+        <w:rPr>
+          <w:rFonts w:ascii="Trebuchet MS" w:hAnsi="Trebuchet MS"/>
+          <w:sz w:val="20"/>
+          <w:szCs w:val="20"/>
+          <w:u w:val="single"/>
+          <w:lang w:val="en-US"/>
+        </w:rPr>
+        <w:t>&amp; Front-E</w:t>
+      </w:r>
+      <w:bookmarkStart w:id="0" w:name="_GoBack"/>
+      <w:bookmarkEnd w:id="0"/>
+      <w:r>
+        <w:rPr>
+          <w:rFonts w:ascii="Trebuchet MS" w:hAnsi="Trebuchet MS"/>
+          <w:sz w:val="20"/>
+          <w:szCs w:val="20"/>
+          <w:u w:val="single"/>
+          <w:lang w:val="en-US"/>
+        </w:rPr>
+        <w:t xml:space="preserve">nd </w:t>
+      </w:r>
+      <w:r>
+        <w:rPr>
+          <w:rFonts w:ascii="Trebuchet MS" w:hAnsi="Trebuchet MS"/>
+          <w:sz w:val="20"/>
+          <w:szCs w:val="20"/>
+          <w:u w:val="single"/>
+          <w:lang w:val="en-US"/>
+        </w:rPr>
+        <w:t>Web Developer</w:t>
       </w:r>
     </w:p>
     <w:p>
@@ -3341,25 +2926,34 @@
           <w:szCs w:val="20"/>
           <w:lang w:val="en-US"/>
         </w:rPr>
-        <w:t>Created function</w:t>
-      </w:r>
-      <w:r>
-        <w:rPr>
-          <w:rFonts w:ascii="Trebuchet MS" w:hAnsi="Trebuchet MS"/>
-          <w:sz w:val="20"/>
-          <w:szCs w:val="20"/>
-          <w:lang w:val="en-US"/>
-        </w:rPr>
-        <w:t>s</w:t>
-      </w:r>
-      <w:r>
-        <w:rPr>
-          <w:rFonts w:ascii="Trebuchet MS" w:hAnsi="Trebuchet MS"/>
-          <w:sz w:val="20"/>
-          <w:szCs w:val="20"/>
-          <w:lang w:val="en-US"/>
-        </w:rPr>
-        <w:t xml:space="preserve"> to access and fetching data from database.</w:t>
+        <w:t xml:space="preserve">Developed Vendor </w:t>
+      </w:r>
+      <w:r>
+        <w:rPr>
+          <w:rFonts w:ascii="Trebuchet MS" w:hAnsi="Trebuchet MS"/>
+          <w:sz w:val="20"/>
+          <w:szCs w:val="20"/>
+          <w:lang w:val="en-US"/>
+        </w:rPr>
+        <w:t>Evaluation System for m</w:t>
+      </w:r>
+      <w:r>
+        <w:rPr>
+          <w:rFonts w:ascii="Trebuchet MS" w:hAnsi="Trebuchet MS"/>
+          <w:sz w:val="20"/>
+          <w:szCs w:val="20"/>
+          <w:lang w:val="en-US"/>
+        </w:rPr>
+        <w:t xml:space="preserve">easuring vendor performance and </w:t>
+      </w:r>
+      <w:r>
+        <w:rPr>
+          <w:rFonts w:ascii="Trebuchet MS" w:hAnsi="Trebuchet MS"/>
+          <w:sz w:val="20"/>
+          <w:szCs w:val="20"/>
+          <w:lang w:val="en-US"/>
+        </w:rPr>
+        <w:t>selection.</w:t>
       </w:r>
     </w:p>
     <w:p>
@@ -3384,36 +2978,16 @@
           <w:szCs w:val="20"/>
           <w:lang w:val="en-US"/>
         </w:rPr>
-        <w:t>Learned how to u</w:t>
-      </w:r>
-      <w:r>
-        <w:rPr>
-          <w:rFonts w:ascii="Trebuchet MS" w:hAnsi="Trebuchet MS"/>
-          <w:sz w:val="20"/>
-          <w:szCs w:val="20"/>
-          <w:lang w:val="en-US"/>
-        </w:rPr>
-        <w:t xml:space="preserve">se graph and statistics item using </w:t>
-      </w:r>
-      <w:proofErr w:type="spellStart"/>
-      <w:r>
-        <w:rPr>
-          <w:rFonts w:ascii="Trebuchet MS" w:hAnsi="Trebuchet MS"/>
-          <w:sz w:val="20"/>
-          <w:szCs w:val="20"/>
-          <w:lang w:val="en-US"/>
-        </w:rPr>
-        <w:t>javascript</w:t>
-      </w:r>
-      <w:proofErr w:type="spellEnd"/>
-      <w:r>
-        <w:rPr>
-          <w:rFonts w:ascii="Trebuchet MS" w:hAnsi="Trebuchet MS"/>
-          <w:sz w:val="20"/>
-          <w:szCs w:val="20"/>
-          <w:lang w:val="en-US"/>
-        </w:rPr>
-        <w:t>.</w:t>
+        <w:t>Analyze and</w:t>
+      </w:r>
+      <w:r>
+        <w:rPr>
+          <w:rFonts w:ascii="Trebuchet MS" w:hAnsi="Trebuchet MS"/>
+          <w:sz w:val="20"/>
+          <w:szCs w:val="20"/>
+          <w:lang w:val="en-US"/>
+        </w:rPr>
+        <w:t xml:space="preserve"> created database that suitable for case problems.</w:t>
       </w:r>
     </w:p>
     <w:p>
@@ -3438,6 +3012,92 @@
           <w:szCs w:val="20"/>
           <w:lang w:val="en-US"/>
         </w:rPr>
+        <w:t>Created function</w:t>
+      </w:r>
+      <w:r>
+        <w:rPr>
+          <w:rFonts w:ascii="Trebuchet MS" w:hAnsi="Trebuchet MS"/>
+          <w:sz w:val="20"/>
+          <w:szCs w:val="20"/>
+          <w:lang w:val="en-US"/>
+        </w:rPr>
+        <w:t>s</w:t>
+      </w:r>
+      <w:r>
+        <w:rPr>
+          <w:rFonts w:ascii="Trebuchet MS" w:hAnsi="Trebuchet MS"/>
+          <w:sz w:val="20"/>
+          <w:szCs w:val="20"/>
+          <w:lang w:val="en-US"/>
+        </w:rPr>
+        <w:t xml:space="preserve"> to access and fetching data from database.</w:t>
+      </w:r>
+    </w:p>
+    <w:p>
+      <w:pPr>
+        <w:pStyle w:val="ListParagraph"/>
+        <w:numPr>
+          <w:ilvl w:val="0"/>
+          <w:numId w:val="13"/>
+        </w:numPr>
+        <w:jc w:val="both"/>
+        <w:rPr>
+          <w:rFonts w:ascii="Trebuchet MS" w:hAnsi="Trebuchet MS"/>
+          <w:sz w:val="20"/>
+          <w:szCs w:val="20"/>
+          <w:lang w:val="en-US"/>
+        </w:rPr>
+      </w:pPr>
+      <w:r>
+        <w:rPr>
+          <w:rFonts w:ascii="Trebuchet MS" w:hAnsi="Trebuchet MS"/>
+          <w:sz w:val="20"/>
+          <w:szCs w:val="20"/>
+          <w:lang w:val="en-US"/>
+        </w:rPr>
+        <w:t>Learned how to u</w:t>
+      </w:r>
+      <w:r>
+        <w:rPr>
+          <w:rFonts w:ascii="Trebuchet MS" w:hAnsi="Trebuchet MS"/>
+          <w:sz w:val="20"/>
+          <w:szCs w:val="20"/>
+          <w:lang w:val="en-US"/>
+        </w:rPr>
+        <w:t xml:space="preserve">se graph and statistics item using </w:t>
+      </w:r>
+      <w:r>
+        <w:rPr>
+          <w:rFonts w:ascii="Trebuchet MS" w:hAnsi="Trebuchet MS"/>
+          <w:sz w:val="20"/>
+          <w:szCs w:val="20"/>
+          <w:lang w:val="en-US"/>
+        </w:rPr>
+        <w:t>javascript.</w:t>
+      </w:r>
+    </w:p>
+    <w:p>
+      <w:pPr>
+        <w:pStyle w:val="ListParagraph"/>
+        <w:numPr>
+          <w:ilvl w:val="0"/>
+          <w:numId w:val="13"/>
+        </w:numPr>
+        <w:jc w:val="both"/>
+        <w:rPr>
+          <w:rFonts w:ascii="Trebuchet MS" w:hAnsi="Trebuchet MS"/>
+          <w:sz w:val="20"/>
+          <w:szCs w:val="20"/>
+          <w:lang w:val="en-US"/>
+        </w:rPr>
+      </w:pPr>
+      <w:r>
+        <w:rPr>
+          <w:rFonts w:ascii="Trebuchet MS" w:hAnsi="Trebuchet MS"/>
+          <w:sz w:val="20"/>
+          <w:szCs w:val="20"/>
+          <w:lang w:val="en-US"/>
+        </w:rPr>
         <w:t>Final application is complete</w:t>
       </w:r>
       <w:r>
@@ -3456,47 +3116,7 @@
           <w:szCs w:val="20"/>
           <w:lang w:val="en-US"/>
         </w:rPr>
-        <w:t xml:space="preserve"> in 1 month according to the deadline and </w:t>
-      </w:r>
-      <w:proofErr w:type="spellStart"/>
-      <w:r>
-        <w:rPr>
-          <w:rFonts w:ascii="Trebuchet MS" w:hAnsi="Trebuchet MS"/>
-          <w:sz w:val="20"/>
-          <w:szCs w:val="20"/>
-          <w:lang w:val="en-US"/>
-        </w:rPr>
-        <w:t>direcly</w:t>
-      </w:r>
-      <w:proofErr w:type="spellEnd"/>
-      <w:r>
-        <w:rPr>
-          <w:rFonts w:ascii="Trebuchet MS" w:hAnsi="Trebuchet MS"/>
-          <w:sz w:val="20"/>
-          <w:szCs w:val="20"/>
-          <w:lang w:val="en-US"/>
-        </w:rPr>
-        <w:t xml:space="preserve"> tested and used by </w:t>
-      </w:r>
-      <w:proofErr w:type="spellStart"/>
-      <w:r>
-        <w:rPr>
-          <w:rFonts w:ascii="Trebuchet MS" w:hAnsi="Trebuchet MS"/>
-          <w:sz w:val="20"/>
-          <w:szCs w:val="20"/>
-          <w:lang w:val="en-US"/>
-        </w:rPr>
-        <w:t>Pos</w:t>
-      </w:r>
-      <w:proofErr w:type="spellEnd"/>
-      <w:r>
-        <w:rPr>
-          <w:rFonts w:ascii="Trebuchet MS" w:hAnsi="Trebuchet MS"/>
-          <w:sz w:val="20"/>
-          <w:szCs w:val="20"/>
-          <w:lang w:val="en-US"/>
-        </w:rPr>
-        <w:t xml:space="preserve"> Logistic Indonesia.</w:t>
+        <w:t xml:space="preserve"> in 1 month according to the deadline and direcly tested and used by Pos Logistic Indonesia.</w:t>
       </w:r>
     </w:p>
     <w:p>
@@ -3525,6 +3145,28 @@
         <w:rPr>
           <w:rFonts w:ascii="Trebuchet MS" w:hAnsi="Trebuchet MS"/>
           <w:b/>
+          <w:bCs/>
+          <w:sz w:val="20"/>
+          <w:szCs w:val="20"/>
+          <w:lang w:val="en-US"/>
+        </w:rPr>
+        <w:t>Freelance</w:t>
+      </w:r>
+      <w:r>
+        <w:rPr>
+          <w:rFonts w:ascii="Trebuchet MS" w:hAnsi="Trebuchet MS"/>
+          <w:b/>
+          <w:bCs/>
+          <w:sz w:val="20"/>
+          <w:szCs w:val="20"/>
+          <w:lang w:val="en-US"/>
+        </w:rPr>
+        <w:t xml:space="preserve"> </w:t>
+      </w:r>
+      <w:r>
+        <w:rPr>
+          <w:rFonts w:ascii="Trebuchet MS" w:hAnsi="Trebuchet MS"/>
+          <w:b/>
           <w:sz w:val="20"/>
           <w:szCs w:val="20"/>
           <w:lang w:val="en-US"/>
@@ -3544,21 +3186,11 @@
       <w:r>
         <w:rPr>
           <w:rFonts w:ascii="Trebuchet MS" w:hAnsi="Trebuchet MS"/>
-          <w:b/>
-          <w:sz w:val="20"/>
-          <w:szCs w:val="20"/>
-          <w:lang w:val="en-US"/>
-        </w:rPr>
-        <w:t xml:space="preserve"> </w:t>
-      </w:r>
-      <w:r>
-        <w:rPr>
-          <w:rFonts w:ascii="Trebuchet MS" w:hAnsi="Trebuchet MS"/>
-          <w:sz w:val="20"/>
-          <w:szCs w:val="20"/>
-          <w:lang w:val="en-US"/>
-        </w:rPr>
-        <w:t>Freelance, Bandung</w:t>
+          <w:sz w:val="20"/>
+          <w:szCs w:val="20"/>
+          <w:lang w:val="en-US"/>
+        </w:rPr>
+        <w:t xml:space="preserve"> Bandung</w:t>
       </w:r>
       <w:r>
         <w:rPr>
@@ -3758,29 +3390,7 @@
           <w:szCs w:val="20"/>
           <w:lang w:val="en-US"/>
         </w:rPr>
-        <w:t xml:space="preserve"> in architecture, </w:t>
-      </w:r>
-      <w:proofErr w:type="spellStart"/>
-      <w:r>
-        <w:rPr>
-          <w:rFonts w:ascii="Trebuchet MS" w:hAnsi="Trebuchet MS"/>
-          <w:bCs/>
-          <w:sz w:val="20"/>
-          <w:szCs w:val="20"/>
-          <w:lang w:val="en-US"/>
-        </w:rPr>
-        <w:t>masterplanning</w:t>
-      </w:r>
-      <w:proofErr w:type="spellEnd"/>
-      <w:r>
-        <w:rPr>
-          <w:rFonts w:ascii="Trebuchet MS" w:hAnsi="Trebuchet MS"/>
-          <w:bCs/>
-          <w:sz w:val="20"/>
-          <w:szCs w:val="20"/>
-          <w:lang w:val="en-US"/>
-        </w:rPr>
-        <w:t>, and interior design</w:t>
+        <w:t xml:space="preserve"> in architecture, masterplanning, and interior design</w:t>
       </w:r>
       <w:r>
         <w:rPr>
@@ -3820,29 +3430,7 @@
           <w:szCs w:val="20"/>
           <w:lang w:val="en-US"/>
         </w:rPr>
-        <w:t xml:space="preserve">ite is created using </w:t>
-      </w:r>
-      <w:proofErr w:type="spellStart"/>
-      <w:r>
-        <w:rPr>
-          <w:rFonts w:ascii="Trebuchet MS" w:hAnsi="Trebuchet MS"/>
-          <w:bCs/>
-          <w:sz w:val="20"/>
-          <w:szCs w:val="20"/>
-          <w:lang w:val="en-US"/>
-        </w:rPr>
-        <w:t>Laravel</w:t>
-      </w:r>
-      <w:proofErr w:type="spellEnd"/>
-      <w:r>
-        <w:rPr>
-          <w:rFonts w:ascii="Trebuchet MS" w:hAnsi="Trebuchet MS"/>
-          <w:bCs/>
-          <w:sz w:val="20"/>
-          <w:szCs w:val="20"/>
-          <w:lang w:val="en-US"/>
-        </w:rPr>
-        <w:t xml:space="preserve"> 5.4</w:t>
+        <w:t>ite is created using Laravel 5.4</w:t>
       </w:r>
       <w:r>
         <w:rPr>
@@ -3896,6 +3484,26 @@
           <w:lang w:val="en-US"/>
         </w:rPr>
         <w:t>Website Creator</w:t>
+      </w:r>
+      <w:r>
+        <w:rPr>
+          <w:rFonts w:ascii="Trebuchet MS" w:hAnsi="Trebuchet MS"/>
+          <w:sz w:val="20"/>
+          <w:szCs w:val="20"/>
+          <w:u w:val="single"/>
+          <w:lang w:val="en-US"/>
+        </w:rPr>
+        <w:t xml:space="preserve"> at Artech Design &amp; A</w:t>
+      </w:r>
+      <w:r>
+        <w:rPr>
+          <w:rFonts w:ascii="Trebuchet MS" w:hAnsi="Trebuchet MS"/>
+          <w:sz w:val="20"/>
+          <w:szCs w:val="20"/>
+          <w:u w:val="single"/>
+          <w:lang w:val="en-US"/>
+        </w:rPr>
+        <w:t>ssociation</w:t>
       </w:r>
     </w:p>
     <w:p>
@@ -4250,61 +3858,17 @@
           <w:szCs w:val="20"/>
           <w:lang w:val="en-US"/>
         </w:rPr>
-        <w:t xml:space="preserve">that provided by </w:t>
-      </w:r>
-      <w:proofErr w:type="spellStart"/>
-      <w:r>
-        <w:rPr>
-          <w:rFonts w:ascii="Trebuchet MS" w:hAnsi="Trebuchet MS"/>
-          <w:bCs/>
-          <w:sz w:val="20"/>
-          <w:szCs w:val="20"/>
-          <w:lang w:val="en-US"/>
-        </w:rPr>
-        <w:t>Laravel</w:t>
-      </w:r>
-      <w:proofErr w:type="spellEnd"/>
-      <w:r>
-        <w:rPr>
-          <w:rFonts w:ascii="Trebuchet MS" w:hAnsi="Trebuchet MS"/>
-          <w:bCs/>
-          <w:sz w:val="20"/>
-          <w:szCs w:val="20"/>
-          <w:lang w:val="en-US"/>
-        </w:rPr>
-        <w:t xml:space="preserve"> </w:t>
-      </w:r>
-      <w:r>
-        <w:rPr>
-          <w:rFonts w:ascii="Trebuchet MS" w:hAnsi="Trebuchet MS"/>
-          <w:bCs/>
-          <w:sz w:val="20"/>
-          <w:szCs w:val="20"/>
-          <w:lang w:val="en-US"/>
-        </w:rPr>
-        <w:t xml:space="preserve">to efficiently relating the </w:t>
-      </w:r>
-      <w:proofErr w:type="spellStart"/>
-      <w:r>
-        <w:rPr>
-          <w:rFonts w:ascii="Trebuchet MS" w:hAnsi="Trebuchet MS"/>
-          <w:bCs/>
-          <w:sz w:val="20"/>
-          <w:szCs w:val="20"/>
-          <w:lang w:val="en-US"/>
-        </w:rPr>
-        <w:t>the</w:t>
-      </w:r>
-      <w:proofErr w:type="spellEnd"/>
-      <w:r>
-        <w:rPr>
-          <w:rFonts w:ascii="Trebuchet MS" w:hAnsi="Trebuchet MS"/>
-          <w:bCs/>
-          <w:sz w:val="20"/>
-          <w:szCs w:val="20"/>
-          <w:lang w:val="en-US"/>
-        </w:rPr>
-        <w:t xml:space="preserve"> user interface to underlying data models.</w:t>
+        <w:t xml:space="preserve">that provided by Laravel </w:t>
+      </w:r>
+      <w:r>
+        <w:rPr>
+          <w:rFonts w:ascii="Trebuchet MS" w:hAnsi="Trebuchet MS"/>
+          <w:bCs/>
+          <w:sz w:val="20"/>
+          <w:szCs w:val="20"/>
+          <w:lang w:val="en-US"/>
+        </w:rPr>
+        <w:t>to efficiently relating the the user interface to underlying data models.</w:t>
       </w:r>
     </w:p>
     <w:p>
@@ -4874,7 +4438,6 @@
           <w:lang w:val="en-US"/>
         </w:rPr>
       </w:pPr>
-      <w:proofErr w:type="spellStart"/>
       <w:r>
         <w:rPr>
           <w:rFonts w:ascii="Trebuchet MS" w:hAnsi="Trebuchet MS"/>
@@ -4891,17 +4454,7 @@
           <w:szCs w:val="20"/>
           <w:lang w:val="en-US"/>
         </w:rPr>
-        <w:t>ed</w:t>
-      </w:r>
-      <w:proofErr w:type="spellEnd"/>
-      <w:r>
-        <w:rPr>
-          <w:rFonts w:ascii="Trebuchet MS" w:hAnsi="Trebuchet MS"/>
-          <w:sz w:val="20"/>
-          <w:szCs w:val="20"/>
-          <w:lang w:val="en-US"/>
-        </w:rPr>
-        <w:t xml:space="preserve"> and mad</w:t>
+        <w:t>ed and mad</w:t>
       </w:r>
       <w:r>
         <w:rPr>
@@ -5062,26 +4615,6 @@
     </w:p>
     <w:p>
       <w:pPr>
-        <w:spacing w:after="160" w:line="259" w:lineRule="auto"/>
-        <w:rPr>
-          <w:rFonts w:ascii="Trebuchet MS" w:hAnsi="Trebuchet MS"/>
-          <w:b/>
-          <w:sz w:val="20"/>
-          <w:szCs w:val="20"/>
-        </w:rPr>
-      </w:pPr>
-      <w:r>
-        <w:rPr>
-          <w:rFonts w:ascii="Trebuchet MS" w:hAnsi="Trebuchet MS"/>
-          <w:b/>
-          <w:sz w:val="20"/>
-          <w:szCs w:val="20"/>
-        </w:rPr>
-        <w:br w:type="page"/>
-      </w:r>
-    </w:p>
-    <w:p>
-      <w:pPr>
         <w:ind w:left="360"/>
         <w:jc w:val="both"/>
         <w:rPr>
@@ -5103,7 +4636,6 @@
         <w:lastRenderedPageBreak/>
         <w:t>E</w:t>
       </w:r>
-      <w:proofErr w:type="spellStart"/>
       <w:r>
         <w:rPr>
           <w:rFonts w:ascii="Trebuchet MS" w:hAnsi="Trebuchet MS"/>
@@ -5114,7 +4646,6 @@
         </w:rPr>
         <w:t>xternal</w:t>
       </w:r>
-      <w:proofErr w:type="spellEnd"/>
       <w:r>
         <w:rPr>
           <w:rFonts w:ascii="Trebuchet MS" w:hAnsi="Trebuchet MS"/>
@@ -5124,7 +4655,6 @@
         </w:rPr>
         <w:t xml:space="preserve"> D</w:t>
       </w:r>
-      <w:proofErr w:type="spellStart"/>
       <w:r>
         <w:rPr>
           <w:rFonts w:ascii="Trebuchet MS" w:hAnsi="Trebuchet MS"/>
@@ -5135,7 +4665,6 @@
         </w:rPr>
         <w:t>ivision</w:t>
       </w:r>
-      <w:proofErr w:type="spellEnd"/>
       <w:r>
         <w:rPr>
           <w:rFonts w:ascii="Trebuchet MS" w:hAnsi="Trebuchet MS"/>
@@ -6074,27 +5603,7 @@
           <w:szCs w:val="20"/>
           <w:lang w:val="en-US"/>
         </w:rPr>
-        <w:t xml:space="preserve"> million </w:t>
-      </w:r>
-      <w:proofErr w:type="gramStart"/>
-      <w:r>
-        <w:rPr>
-          <w:rFonts w:ascii="Trebuchet MS" w:hAnsi="Trebuchet MS"/>
-          <w:sz w:val="20"/>
-          <w:szCs w:val="20"/>
-          <w:lang w:val="en-US"/>
-        </w:rPr>
-        <w:t>rupiah</w:t>
-      </w:r>
-      <w:proofErr w:type="gramEnd"/>
-      <w:r>
-        <w:rPr>
-          <w:rFonts w:ascii="Trebuchet MS" w:hAnsi="Trebuchet MS"/>
-          <w:sz w:val="20"/>
-          <w:szCs w:val="20"/>
-          <w:lang w:val="en-US"/>
-        </w:rPr>
-        <w:t xml:space="preserve"> </w:t>
+        <w:t xml:space="preserve"> million rupiah </w:t>
       </w:r>
       <w:r>
         <w:rPr>
@@ -6471,27 +5980,7 @@
           <w:szCs w:val="20"/>
           <w:lang w:val="en-US"/>
         </w:rPr>
-        <w:t xml:space="preserve">Application Development and Programming </w:t>
-      </w:r>
-      <w:proofErr w:type="gramStart"/>
-      <w:r>
-        <w:rPr>
-          <w:rFonts w:ascii="Trebuchet MS" w:hAnsi="Trebuchet MS"/>
-          <w:sz w:val="20"/>
-          <w:szCs w:val="20"/>
-          <w:lang w:val="en-US"/>
-        </w:rPr>
-        <w:t>Technologies :</w:t>
-      </w:r>
-      <w:proofErr w:type="gramEnd"/>
-      <w:r>
-        <w:rPr>
-          <w:rFonts w:ascii="Trebuchet MS" w:hAnsi="Trebuchet MS"/>
-          <w:sz w:val="20"/>
-          <w:szCs w:val="20"/>
-          <w:lang w:val="en-US"/>
-        </w:rPr>
-        <w:t xml:space="preserve"> </w:t>
+        <w:t xml:space="preserve">Application Development and Programming Technologies : </w:t>
       </w:r>
       <w:r>
         <w:rPr>
@@ -6525,27 +6014,7 @@
           <w:szCs w:val="20"/>
           <w:lang w:val="en-US"/>
         </w:rPr>
-        <w:t xml:space="preserve">Web </w:t>
-      </w:r>
-      <w:proofErr w:type="spellStart"/>
-      <w:r>
-        <w:rPr>
-          <w:rFonts w:ascii="Trebuchet MS" w:hAnsi="Trebuchet MS"/>
-          <w:sz w:val="20"/>
-          <w:szCs w:val="20"/>
-          <w:lang w:val="en-US"/>
-        </w:rPr>
-        <w:t>Developtment</w:t>
-      </w:r>
-      <w:proofErr w:type="spellEnd"/>
-      <w:r>
-        <w:rPr>
-          <w:rFonts w:ascii="Trebuchet MS" w:hAnsi="Trebuchet MS"/>
-          <w:sz w:val="20"/>
-          <w:szCs w:val="20"/>
-          <w:lang w:val="en-US"/>
-        </w:rPr>
-        <w:t>: HTML 5, CSS,</w:t>
+        <w:t>Web Developtment: HTML 5, CSS,</w:t>
       </w:r>
       <w:r>
         <w:rPr>
@@ -6563,19 +6032,8 @@
           <w:szCs w:val="20"/>
           <w:lang w:val="en-US"/>
         </w:rPr>
-        <w:t xml:space="preserve"> </w:t>
-      </w:r>
-      <w:proofErr w:type="spellStart"/>
-      <w:r>
-        <w:rPr>
-          <w:rFonts w:ascii="Trebuchet MS" w:hAnsi="Trebuchet MS"/>
-          <w:sz w:val="20"/>
-          <w:szCs w:val="20"/>
-          <w:lang w:val="en-US"/>
-        </w:rPr>
-        <w:t>Javascript</w:t>
-      </w:r>
-      <w:proofErr w:type="spellEnd"/>
+        <w:t xml:space="preserve"> Javascript</w:t>
+      </w:r>
       <w:r>
         <w:rPr>
           <w:rFonts w:ascii="Trebuchet MS" w:hAnsi="Trebuchet MS"/>
@@ -6608,27 +6066,7 @@
           <w:szCs w:val="20"/>
           <w:lang w:val="en-US"/>
         </w:rPr>
-        <w:t xml:space="preserve">PHP Framework: </w:t>
-      </w:r>
-      <w:proofErr w:type="spellStart"/>
-      <w:r>
-        <w:rPr>
-          <w:rFonts w:ascii="Trebuchet MS" w:hAnsi="Trebuchet MS"/>
-          <w:sz w:val="20"/>
-          <w:szCs w:val="20"/>
-          <w:lang w:val="en-US"/>
-        </w:rPr>
-        <w:t>Laravel</w:t>
-      </w:r>
-      <w:proofErr w:type="spellEnd"/>
-      <w:r>
-        <w:rPr>
-          <w:rFonts w:ascii="Trebuchet MS" w:hAnsi="Trebuchet MS"/>
-          <w:sz w:val="20"/>
-          <w:szCs w:val="20"/>
-          <w:lang w:val="en-US"/>
-        </w:rPr>
-        <w:t xml:space="preserve"> 5.</w:t>
+        <w:t>PHP Framework: Laravel 5.</w:t>
       </w:r>
     </w:p>
     <w:p>
@@ -6646,25 +6084,14 @@
           <w:lang w:val="en-US"/>
         </w:rPr>
       </w:pPr>
-      <w:proofErr w:type="spellStart"/>
-      <w:r>
-        <w:rPr>
-          <w:rFonts w:ascii="Trebuchet MS" w:hAnsi="Trebuchet MS"/>
-          <w:sz w:val="20"/>
-          <w:szCs w:val="20"/>
-          <w:lang w:val="en-US"/>
-        </w:rPr>
-        <w:t>Javascript</w:t>
-      </w:r>
-      <w:proofErr w:type="spellEnd"/>
-      <w:r>
-        <w:rPr>
-          <w:rFonts w:ascii="Trebuchet MS" w:hAnsi="Trebuchet MS"/>
-          <w:sz w:val="20"/>
-          <w:szCs w:val="20"/>
-          <w:lang w:val="en-US"/>
-        </w:rPr>
-        <w:t xml:space="preserve"> Framework: AngularJS.</w:t>
+      <w:r>
+        <w:rPr>
+          <w:rFonts w:ascii="Trebuchet MS" w:hAnsi="Trebuchet MS"/>
+          <w:sz w:val="20"/>
+          <w:szCs w:val="20"/>
+          <w:lang w:val="en-US"/>
+        </w:rPr>
+        <w:t>Javascript Framework: AngularJS.</w:t>
       </w:r>
     </w:p>
     <w:p>
@@ -6960,7 +6387,7 @@
 </file>
 
 <file path=word/numbering.xml><?xml version="1.0" encoding="utf-8"?>
-<w:numbering xmlns:wpc="http://schemas.microsoft.com/office/word/2010/wordprocessingCanvas" xmlns:cx="http://schemas.microsoft.com/office/drawing/2014/chartex" xmlns:mc="http://schemas.openxmlformats.org/markup-compatibility/2006" xmlns:o="urn:schemas-microsoft-com:office:office" xmlns:r="http://schemas.openxmlformats.org/officeDocument/2006/relationships" xmlns:m="http://schemas.openxmlformats.org/officeDocument/2006/math" xmlns:v="urn:schemas-microsoft-com:vml" xmlns:wp14="http://schemas.microsoft.com/office/word/2010/wordprocessingDrawing" xmlns:wp="http://schemas.openxmlformats.org/drawingml/2006/wordprocessingDrawing" xmlns:w10="urn:schemas-microsoft-com:office:word" xmlns:w="http://schemas.openxmlformats.org/wordprocessingml/2006/main" xmlns:w14="http://schemas.microsoft.com/office/word/2010/wordml" xmlns:w15="http://schemas.microsoft.com/office/word/2012/wordml" xmlns:w16se="http://schemas.microsoft.com/office/word/2015/wordml/symex" xmlns:wpg="http://schemas.microsoft.com/office/word/2010/wordprocessingGroup" xmlns:wpi="http://schemas.microsoft.com/office/word/2010/wordprocessingInk" xmlns:wne="http://schemas.microsoft.com/office/word/2006/wordml" xmlns:wps="http://schemas.microsoft.com/office/word/2010/wordprocessingShape" mc:Ignorable="w14 w15 w16se wp14">
+<w:numbering xmlns:wpc="http://schemas.microsoft.com/office/word/2010/wordprocessingCanvas" xmlns:mc="http://schemas.openxmlformats.org/markup-compatibility/2006" xmlns:o="urn:schemas-microsoft-com:office:office" xmlns:r="http://schemas.openxmlformats.org/officeDocument/2006/relationships" xmlns:m="http://schemas.openxmlformats.org/officeDocument/2006/math" xmlns:v="urn:schemas-microsoft-com:vml" xmlns:wp14="http://schemas.microsoft.com/office/word/2010/wordprocessingDrawing" xmlns:wp="http://schemas.openxmlformats.org/drawingml/2006/wordprocessingDrawing" xmlns:w10="urn:schemas-microsoft-com:office:word" xmlns:w="http://schemas.openxmlformats.org/wordprocessingml/2006/main" xmlns:w14="http://schemas.microsoft.com/office/word/2010/wordml" xmlns:w15="http://schemas.microsoft.com/office/word/2012/wordml" xmlns:wpg="http://schemas.microsoft.com/office/word/2010/wordprocessingGroup" xmlns:wpi="http://schemas.microsoft.com/office/word/2010/wordprocessingInk" xmlns:wne="http://schemas.microsoft.com/office/word/2006/wordml" xmlns:wps="http://schemas.microsoft.com/office/word/2010/wordprocessingShape" mc:Ignorable="w14 w15 wp14">
   <w:abstractNum w:abstractNumId="0" w15:restartNumberingAfterBreak="0">
     <w:nsid w:val="05693CE1"/>
     <w:multiLevelType w:val="hybridMultilevel"/>
@@ -8473,7 +7900,7 @@
 </file>
 
 <file path=word/styles.xml><?xml version="1.0" encoding="utf-8"?>
-<w:styles xmlns:mc="http://schemas.openxmlformats.org/markup-compatibility/2006" xmlns:r="http://schemas.openxmlformats.org/officeDocument/2006/relationships" xmlns:w="http://schemas.openxmlformats.org/wordprocessingml/2006/main" xmlns:w14="http://schemas.microsoft.com/office/word/2010/wordml" xmlns:w15="http://schemas.microsoft.com/office/word/2012/wordml" xmlns:w16se="http://schemas.microsoft.com/office/word/2015/wordml/symex" mc:Ignorable="w14 w15 w16se">
+<w:styles xmlns:mc="http://schemas.openxmlformats.org/markup-compatibility/2006" xmlns:r="http://schemas.openxmlformats.org/officeDocument/2006/relationships" xmlns:w="http://schemas.openxmlformats.org/wordprocessingml/2006/main" xmlns:w14="http://schemas.microsoft.com/office/word/2010/wordml" xmlns:w15="http://schemas.microsoft.com/office/word/2012/wordml" mc:Ignorable="w14 w15">
   <w:docDefaults>
     <w:rPrDefault>
       <w:rPr>
@@ -9215,7 +8642,7 @@
 </file>
 
 <file path=customXml/itemProps1.xml><?xml version="1.0" encoding="utf-8"?>
-<ds:datastoreItem xmlns:ds="http://schemas.openxmlformats.org/officeDocument/2006/customXml" ds:itemID="{A100FE5C-C04E-4498-8C17-1090B27CBF07}">
+<ds:datastoreItem xmlns:ds="http://schemas.openxmlformats.org/officeDocument/2006/customXml" ds:itemID="{AD449773-8D34-492E-A7D5-772509DCA491}">
   <ds:schemaRefs>
     <ds:schemaRef ds:uri="http://schemas.openxmlformats.org/officeDocument/2006/bibliography"/>
   </ds:schemaRefs>

</xml_diff>